<commit_message>
Added some changes in the document.
</commit_message>
<xml_diff>
--- a/17 April 2018. - Server Side Web Scipting.docx
+++ b/17 April 2018. - Server Side Web Scipting.docx
@@ -31,52 +31,52 @@
           <w:b/>
           <w:highlight w:val="yellow"/>
         </w:rPr>
-        <w:t>Java Servlets</w:t>
-      </w:r>
-    </w:p>
-    <w:p>
-      <w:pPr>
-        <w:pStyle w:val="ListParagraph"/>
-        <w:numPr>
-          <w:ilvl w:val="0"/>
-          <w:numId w:val="1"/>
-        </w:numPr>
-      </w:pPr>
-      <w:r>
-        <w:t xml:space="preserve">This are </w:t>
-      </w:r>
-      <w:r>
-        <w:t>Java objects that are intended to components in client server communications.</w:t>
-      </w:r>
-    </w:p>
-    <w:p>
-      <w:pPr>
-        <w:pStyle w:val="ListParagraph"/>
-        <w:numPr>
-          <w:ilvl w:val="0"/>
-          <w:numId w:val="1"/>
-        </w:numPr>
-      </w:pPr>
-      <w:r>
-        <w:t>It h</w:t>
-      </w:r>
-      <w:r>
-        <w:t>andles clients’ requests by generating responses to such requests.</w:t>
-      </w:r>
-    </w:p>
-    <w:p>
-      <w:pPr>
-        <w:pStyle w:val="ListParagraph"/>
-        <w:numPr>
-          <w:ilvl w:val="0"/>
-          <w:numId w:val="1"/>
-        </w:numPr>
-      </w:pPr>
-      <w:r>
-        <w:t>It is a p</w:t>
+        <w:t>Java Servlet</w:t>
       </w:r>
       <w:bookmarkStart w:id="0" w:name="_GoBack"/>
       <w:bookmarkEnd w:id="0"/>
+    </w:p>
+    <w:p>
+      <w:pPr>
+        <w:pStyle w:val="ListParagraph"/>
+        <w:numPr>
+          <w:ilvl w:val="0"/>
+          <w:numId w:val="1"/>
+        </w:numPr>
+      </w:pPr>
+      <w:r>
+        <w:t xml:space="preserve">This are </w:t>
+      </w:r>
+      <w:r>
+        <w:t>Java objects that are intended to components in client server communications.</w:t>
+      </w:r>
+    </w:p>
+    <w:p>
+      <w:pPr>
+        <w:pStyle w:val="ListParagraph"/>
+        <w:numPr>
+          <w:ilvl w:val="0"/>
+          <w:numId w:val="1"/>
+        </w:numPr>
+      </w:pPr>
+      <w:r>
+        <w:t>It h</w:t>
+      </w:r>
+      <w:r>
+        <w:t>andles clients’ requests by generating responses to such requests.</w:t>
+      </w:r>
+    </w:p>
+    <w:p>
+      <w:pPr>
+        <w:pStyle w:val="ListParagraph"/>
+        <w:numPr>
+          <w:ilvl w:val="0"/>
+          <w:numId w:val="1"/>
+        </w:numPr>
+      </w:pPr>
+      <w:r>
+        <w:t>It is a p</w:t>
+      </w:r>
       <w:r>
         <w:t>art of the JAVA EE specification (see java servlet API for more details)</w:t>
       </w:r>
@@ -107,7 +107,21 @@
           <w:b/>
           <w:i/>
         </w:rPr>
-        <w:t>servlet life cycle</w:t>
+        <w:t>servlet life</w:t>
+      </w:r>
+      <w:r>
+        <w:rPr>
+          <w:b/>
+          <w:i/>
+        </w:rPr>
+        <w:t xml:space="preserve"> </w:t>
+      </w:r>
+      <w:r>
+        <w:rPr>
+          <w:b/>
+          <w:i/>
+        </w:rPr>
+        <w:t>cycle</w:t>
       </w:r>
       <w:r>
         <w:t>’</w:t>
@@ -186,7 +200,21 @@
                 <w:b/>
                 <w:i/>
               </w:rPr>
-              <w:t xml:space="preserve">‘Servelet Container’ </w:t>
+              <w:t>‘</w:t>
+            </w:r>
+            <w:r>
+              <w:rPr>
+                <w:b/>
+                <w:i/>
+              </w:rPr>
+              <w:t>Servlet</w:t>
+            </w:r>
+            <w:r>
+              <w:rPr>
+                <w:b/>
+                <w:i/>
+              </w:rPr>
+              <w:t xml:space="preserve"> Container’ </w:t>
             </w:r>
             <w:r>
               <w:t>is an environment.</w:t>
@@ -212,7 +240,21 @@
           <w:b/>
           <w:highlight w:val="yellow"/>
         </w:rPr>
-        <w:t>Servlet Lifecycle</w:t>
+        <w:t>Servlet Life</w:t>
+      </w:r>
+      <w:r>
+        <w:rPr>
+          <w:b/>
+          <w:highlight w:val="yellow"/>
+        </w:rPr>
+        <w:t xml:space="preserve"> C</w:t>
+      </w:r>
+      <w:r>
+        <w:rPr>
+          <w:b/>
+          <w:highlight w:val="yellow"/>
+        </w:rPr>
+        <w:t>ycle</w:t>
       </w:r>
     </w:p>
     <w:p>
@@ -319,7 +361,13 @@
       </w:r>
       <w:r>
         <w:tab/>
-        <w:t>-&gt; sevice() method</w:t>
+        <w:t xml:space="preserve">-&gt; </w:t>
+      </w:r>
+      <w:r>
+        <w:t>service</w:t>
+      </w:r>
+      <w:r>
+        <w:t>() method</w:t>
       </w:r>
     </w:p>
     <w:p>
@@ -689,7 +737,13 @@
         <w:ind w:left="2520"/>
       </w:pPr>
       <w:r>
-        <w:t>The object representation of the HTTP response generated by the servelet &amp; send back to the requesting client.</w:t>
+        <w:t xml:space="preserve">The object representation of the HTTP response generated by the </w:t>
+      </w:r>
+      <w:r>
+        <w:t>servlet</w:t>
+      </w:r>
+      <w:r>
+        <w:t xml:space="preserve"> &amp; send back to the requesting client.</w:t>
       </w:r>
     </w:p>
     <w:sectPr>

</xml_diff>

<commit_message>
Updated the notes for both Java and HTTP Servlet
</commit_message>
<xml_diff>
--- a/17 April 2018. - Server Side Web Scipting.docx
+++ b/17 April 2018. - Server Side Web Scipting.docx
@@ -3,11 +3,6 @@
 <w:document xmlns:wpc="http://schemas.microsoft.com/office/word/2010/wordprocessingCanvas" xmlns:cx="http://schemas.microsoft.com/office/drawing/2014/chartex" xmlns:cx1="http://schemas.microsoft.com/office/drawing/2015/9/8/chartex" xmlns:mc="http://schemas.openxmlformats.org/markup-compatibility/2006" xmlns:o="urn:schemas-microsoft-com:office:office" xmlns:r="http://schemas.openxmlformats.org/officeDocument/2006/relationships" xmlns:m="http://schemas.openxmlformats.org/officeDocument/2006/math" xmlns:v="urn:schemas-microsoft-com:vml" xmlns:wp14="http://schemas.microsoft.com/office/word/2010/wordprocessingDrawing" xmlns:wp="http://schemas.openxmlformats.org/drawingml/2006/wordprocessingDrawing" xmlns:w10="urn:schemas-microsoft-com:office:word" xmlns:w="http://schemas.openxmlformats.org/wordprocessingml/2006/main" xmlns:w14="http://schemas.microsoft.com/office/word/2010/wordml" xmlns:w15="http://schemas.microsoft.com/office/word/2012/wordml" xmlns:w16se="http://schemas.microsoft.com/office/word/2015/wordml/symex" xmlns:wpg="http://schemas.microsoft.com/office/word/2010/wordprocessingGroup" xmlns:wpi="http://schemas.microsoft.com/office/word/2010/wordprocessingInk" xmlns:wne="http://schemas.microsoft.com/office/word/2006/wordml" xmlns:wps="http://schemas.microsoft.com/office/word/2010/wordprocessingShape" mc:Ignorable="w14 w15 w16se wp14">
   <w:body>
     <w:p>
-      <w:r>
-        <w:t>17 April 2018</w:t>
-      </w:r>
-    </w:p>
-    <w:p>
       <w:pPr>
         <w:rPr>
           <w:b/>
@@ -31,10 +26,8 @@
           <w:b/>
           <w:highlight w:val="yellow"/>
         </w:rPr>
-        <w:t>Java Servlet</w:t>
-      </w:r>
-      <w:bookmarkStart w:id="0" w:name="_GoBack"/>
-      <w:bookmarkEnd w:id="0"/>
+        <w:t>Java Servlets</w:t>
+      </w:r>
     </w:p>
     <w:p>
       <w:pPr>
@@ -45,10 +38,7 @@
         </w:numPr>
       </w:pPr>
       <w:r>
-        <w:t xml:space="preserve">This are </w:t>
-      </w:r>
-      <w:r>
-        <w:t>Java objects that are intended to components in client server communications.</w:t>
+        <w:t>This are Java objects that are intended to components in client server communications.</w:t>
       </w:r>
     </w:p>
     <w:p>
@@ -60,10 +50,7 @@
         </w:numPr>
       </w:pPr>
       <w:r>
-        <w:t>It h</w:t>
-      </w:r>
-      <w:r>
-        <w:t>andles clients’ requests by generating responses to such requests.</w:t>
+        <w:t>It handles clients’ requests by generating responses to such requests.</w:t>
       </w:r>
     </w:p>
     <w:p>
@@ -75,10 +62,7 @@
         </w:numPr>
       </w:pPr>
       <w:r>
-        <w:t>It is a p</w:t>
-      </w:r>
-      <w:r>
-        <w:t>art of the JAVA EE specification (see java servlet API for more details)</w:t>
+        <w:t>It is a part of the JAVA EE specification (see java servlet API for more details)</w:t>
       </w:r>
     </w:p>
     <w:p>
@@ -107,21 +91,7 @@
           <w:b/>
           <w:i/>
         </w:rPr>
-        <w:t>servlet life</w:t>
-      </w:r>
-      <w:r>
-        <w:rPr>
-          <w:b/>
-          <w:i/>
-        </w:rPr>
-        <w:t xml:space="preserve"> </w:t>
-      </w:r>
-      <w:r>
-        <w:rPr>
-          <w:b/>
-          <w:i/>
-        </w:rPr>
-        <w:t>cycle</w:t>
+        <w:t>servlet life cycle</w:t>
       </w:r>
       <w:r>
         <w:t>’</w:t>
@@ -200,21 +170,7 @@
                 <w:b/>
                 <w:i/>
               </w:rPr>
-              <w:t>‘</w:t>
-            </w:r>
-            <w:r>
-              <w:rPr>
-                <w:b/>
-                <w:i/>
-              </w:rPr>
-              <w:t>Servlet</w:t>
-            </w:r>
-            <w:r>
-              <w:rPr>
-                <w:b/>
-                <w:i/>
-              </w:rPr>
-              <w:t xml:space="preserve"> Container’ </w:t>
+              <w:t xml:space="preserve">‘Servlet Container’ </w:t>
             </w:r>
             <w:r>
               <w:t>is an environment.</w:t>
@@ -240,21 +196,430 @@
           <w:b/>
           <w:highlight w:val="yellow"/>
         </w:rPr>
-        <w:t>Servlet Life</w:t>
-      </w:r>
-      <w:r>
-        <w:rPr>
-          <w:b/>
+        <w:t>Servlet Lifecycle</w:t>
+      </w:r>
+    </w:p>
+    <w:p>
+      <w:pPr>
+        <w:pStyle w:val="ListParagraph"/>
+        <w:numPr>
+          <w:ilvl w:val="0"/>
+          <w:numId w:val="1"/>
+        </w:numPr>
+      </w:pPr>
+      <w:r>
+        <w:rPr>
+          <w:b/>
+        </w:rPr>
+        <w:t>instantiation</w:t>
+      </w:r>
+      <w:r>
+        <w:rPr>
+          <w:b/>
+        </w:rPr>
+        <w:tab/>
+      </w:r>
+      <w:r>
+        <w:tab/>
+        <w:t>-&gt; constructor call</w:t>
+      </w:r>
+    </w:p>
+    <w:p>
+      <w:pPr>
+        <w:ind w:left="2880" w:firstLine="720"/>
+      </w:pPr>
+      <w:r>
+        <w:t>- creates an instance of the servlet service client requests.</w:t>
+      </w:r>
+    </w:p>
+    <w:p>
+      <w:pPr>
+        <w:ind w:left="2880" w:firstLine="720"/>
+      </w:pPr>
+      <w:r>
+        <w:t xml:space="preserve">- </w:t>
+      </w:r>
+      <w:proofErr w:type="gramStart"/>
+      <w:r>
+        <w:t>deployment</w:t>
+      </w:r>
+      <w:proofErr w:type="gramEnd"/>
+      <w:r>
+        <w:t xml:space="preserve"> of the descriptor (</w:t>
+      </w:r>
+      <w:r>
+        <w:rPr>
+          <w:b/>
+          <w:i/>
+        </w:rPr>
+        <w:t>web.xml</w:t>
+      </w:r>
+      <w:r>
+        <w:t>) for the web application.</w:t>
+      </w:r>
+    </w:p>
+    <w:p>
+      <w:pPr>
+        <w:ind w:left="2880" w:firstLine="720"/>
+      </w:pPr>
+      <w:r>
+        <w:t>- invoked implicitly by the server container when the servlet is called upon to service a client request &amp; no instance currently exists.</w:t>
+      </w:r>
+    </w:p>
+    <w:p/>
+    <w:p>
+      <w:pPr>
+        <w:pStyle w:val="ListParagraph"/>
+        <w:numPr>
+          <w:ilvl w:val="0"/>
+          <w:numId w:val="1"/>
+        </w:numPr>
+      </w:pPr>
+      <w:r>
+        <w:rPr>
+          <w:b/>
+        </w:rPr>
+        <w:t>i</w:t>
+      </w:r>
+      <w:r>
+        <w:rPr>
+          <w:b/>
+        </w:rPr>
+        <w:t>nitialization</w:t>
+      </w:r>
+      <w:r>
+        <w:rPr>
+          <w:b/>
+        </w:rPr>
+        <w:tab/>
+      </w:r>
+      <w:r>
+        <w:tab/>
+        <w:t xml:space="preserve">-&gt; </w:t>
+      </w:r>
+      <w:proofErr w:type="spellStart"/>
+      <w:r>
+        <w:t>int</w:t>
+      </w:r>
+      <w:proofErr w:type="spellEnd"/>
+      <w:r>
+        <w:t>() method</w:t>
+      </w:r>
+    </w:p>
+    <w:p>
+      <w:pPr>
+        <w:ind w:left="2880" w:firstLine="720"/>
+      </w:pPr>
+      <w:r>
+        <w:t>-  invoked only once &amp; is intended for any startup initialization code for servlet.</w:t>
+      </w:r>
+    </w:p>
+    <w:p>
+      <w:pPr>
+        <w:ind w:left="2880" w:firstLine="720"/>
+      </w:pPr>
+      <w:r>
+        <w:t xml:space="preserve">- </w:t>
+      </w:r>
+      <w:proofErr w:type="gramStart"/>
+      <w:r>
+        <w:t>an</w:t>
+      </w:r>
+      <w:proofErr w:type="gramEnd"/>
+      <w:r>
+        <w:t xml:space="preserve"> action will occur in parsing the context of the application (</w:t>
+      </w:r>
+      <w:r>
+        <w:rPr>
+          <w:b/>
+          <w:i/>
+        </w:rPr>
+        <w:t>web.xml</w:t>
+      </w:r>
+      <w:r>
+        <w:t>).</w:t>
+      </w:r>
+    </w:p>
+    <w:p>
+      <w:pPr>
+        <w:ind w:left="720" w:firstLine="720"/>
+      </w:pPr>
+      <w:r>
+        <w:t xml:space="preserve">- </w:t>
+      </w:r>
+      <w:r>
+        <w:rPr>
+          <w:b/>
+          <w:i/>
+        </w:rPr>
+        <w:t>Example</w:t>
+      </w:r>
+      <w:r>
+        <w:rPr>
+          <w:b/>
+          <w:i/>
+        </w:rPr>
+        <w:t xml:space="preserve"> of specifying an element in web.xml</w:t>
+      </w:r>
+      <w:r>
+        <w:rPr>
+          <w:b/>
+          <w:i/>
+        </w:rPr>
+        <w:t>:</w:t>
+      </w:r>
+    </w:p>
+    <w:p>
+      <w:pPr>
+        <w:ind w:left="1440" w:firstLine="720"/>
+        <w:rPr>
+          <w:rFonts w:ascii="Courier New" w:hAnsi="Courier New" w:cs="Courier New"/>
+        </w:rPr>
+      </w:pPr>
+      <w:r>
+        <w:t>&lt;</w:t>
+      </w:r>
+      <w:proofErr w:type="gramStart"/>
+      <w:r>
+        <w:rPr>
+          <w:rFonts w:ascii="Courier New" w:hAnsi="Courier New" w:cs="Courier New"/>
+        </w:rPr>
+        <w:t>servlet</w:t>
+      </w:r>
+      <w:proofErr w:type="gramEnd"/>
+      <w:r>
+        <w:rPr>
+          <w:rFonts w:ascii="Courier New" w:hAnsi="Courier New" w:cs="Courier New"/>
+        </w:rPr>
+        <w:t>&gt;</w:t>
+      </w:r>
+    </w:p>
+    <w:p>
+      <w:pPr>
+        <w:ind w:left="2160" w:firstLine="720"/>
+        <w:rPr>
+          <w:rFonts w:ascii="Courier New" w:hAnsi="Courier New" w:cs="Courier New"/>
+        </w:rPr>
+      </w:pPr>
+      <w:r>
+        <w:rPr>
+          <w:rFonts w:ascii="Courier New" w:hAnsi="Courier New" w:cs="Courier New"/>
+        </w:rPr>
+        <w:t>&lt;</w:t>
+      </w:r>
+      <w:proofErr w:type="gramStart"/>
+      <w:r>
+        <w:rPr>
+          <w:rFonts w:ascii="Courier New" w:hAnsi="Courier New" w:cs="Courier New"/>
+        </w:rPr>
+        <w:t>servlet-name</w:t>
+      </w:r>
+      <w:proofErr w:type="gramEnd"/>
+      <w:r>
+        <w:rPr>
+          <w:rFonts w:ascii="Courier New" w:hAnsi="Courier New" w:cs="Courier New"/>
+        </w:rPr>
+        <w:t>&gt;</w:t>
+      </w:r>
+    </w:p>
+    <w:p>
+      <w:pPr>
+        <w:ind w:left="2880" w:firstLine="720"/>
+        <w:rPr>
+          <w:rFonts w:ascii="Courier New" w:hAnsi="Courier New" w:cs="Courier New"/>
+        </w:rPr>
+      </w:pPr>
+      <w:proofErr w:type="spellStart"/>
+      <w:r>
+        <w:rPr>
+          <w:rFonts w:ascii="Courier New" w:hAnsi="Courier New" w:cs="Courier New"/>
+        </w:rPr>
+        <w:t>WebTechServletDemo</w:t>
+      </w:r>
+      <w:proofErr w:type="spellEnd"/>
+    </w:p>
+    <w:p>
+      <w:pPr>
+        <w:ind w:left="2880"/>
+        <w:rPr>
+          <w:rFonts w:ascii="Courier New" w:hAnsi="Courier New" w:cs="Courier New"/>
+        </w:rPr>
+      </w:pPr>
+      <w:r>
+        <w:rPr>
+          <w:rFonts w:ascii="Courier New" w:hAnsi="Courier New" w:cs="Courier New"/>
+        </w:rPr>
+        <w:t>&lt;/servlet-name&gt;</w:t>
+      </w:r>
+    </w:p>
+    <w:p>
+      <w:pPr>
+        <w:ind w:left="2160" w:firstLine="720"/>
+        <w:rPr>
+          <w:rFonts w:ascii="Courier New" w:hAnsi="Courier New" w:cs="Courier New"/>
+        </w:rPr>
+      </w:pPr>
+      <w:r>
+        <w:rPr>
+          <w:rFonts w:ascii="Courier New" w:hAnsi="Courier New" w:cs="Courier New"/>
+        </w:rPr>
+        <w:t>&lt;</w:t>
+      </w:r>
+      <w:proofErr w:type="gramStart"/>
+      <w:r>
+        <w:rPr>
+          <w:rFonts w:ascii="Courier New" w:hAnsi="Courier New" w:cs="Courier New"/>
+        </w:rPr>
+        <w:t>servlet-class</w:t>
+      </w:r>
+      <w:proofErr w:type="gramEnd"/>
+      <w:r>
+        <w:rPr>
+          <w:rFonts w:ascii="Courier New" w:hAnsi="Courier New" w:cs="Courier New"/>
+        </w:rPr>
+        <w:t>&gt;</w:t>
+      </w:r>
+    </w:p>
+    <w:p>
+      <w:pPr>
+        <w:ind w:left="2880" w:firstLine="720"/>
+        <w:rPr>
+          <w:rFonts w:ascii="Courier New" w:hAnsi="Courier New" w:cs="Courier New"/>
+        </w:rPr>
+      </w:pPr>
+      <w:proofErr w:type="spellStart"/>
+      <w:r>
+        <w:rPr>
+          <w:rFonts w:ascii="Courier New" w:hAnsi="Courier New" w:cs="Courier New"/>
+        </w:rPr>
+        <w:t>com.coursenotes.WebTechServletDemo</w:t>
+      </w:r>
+      <w:proofErr w:type="spellEnd"/>
+    </w:p>
+    <w:p>
+      <w:pPr>
+        <w:ind w:left="2160" w:firstLine="720"/>
+        <w:rPr>
+          <w:rFonts w:ascii="Courier New" w:hAnsi="Courier New" w:cs="Courier New"/>
+        </w:rPr>
+      </w:pPr>
+      <w:r>
+        <w:rPr>
+          <w:rFonts w:ascii="Courier New" w:hAnsi="Courier New" w:cs="Courier New"/>
+        </w:rPr>
+        <w:t>&lt;/servlet-class&gt;</w:t>
+      </w:r>
+    </w:p>
+    <w:p>
+      <w:pPr>
+        <w:ind w:left="2160" w:firstLine="720"/>
+        <w:rPr>
+          <w:rFonts w:ascii="Courier New" w:hAnsi="Courier New" w:cs="Courier New"/>
+        </w:rPr>
+      </w:pPr>
+      <w:r>
+        <w:rPr>
+          <w:rFonts w:ascii="Courier New" w:hAnsi="Courier New" w:cs="Courier New"/>
+        </w:rPr>
+        <w:lastRenderedPageBreak/>
+        <w:t>&lt;</w:t>
+      </w:r>
+      <w:proofErr w:type="gramStart"/>
+      <w:r>
+        <w:rPr>
+          <w:rFonts w:ascii="Courier New" w:hAnsi="Courier New" w:cs="Courier New"/>
+        </w:rPr>
+        <w:t>load-on-startup</w:t>
+      </w:r>
+      <w:proofErr w:type="gramEnd"/>
+      <w:r>
+        <w:rPr>
+          <w:rFonts w:ascii="Courier New" w:hAnsi="Courier New" w:cs="Courier New"/>
+        </w:rPr>
+        <w:t>&gt;</w:t>
+      </w:r>
+    </w:p>
+    <w:p>
+      <w:pPr>
+        <w:ind w:left="2160" w:firstLine="720"/>
+        <w:rPr>
+          <w:rFonts w:ascii="Courier New" w:hAnsi="Courier New" w:cs="Courier New"/>
+        </w:rPr>
+      </w:pPr>
+      <w:r>
+        <w:rPr>
+          <w:rFonts w:ascii="Courier New" w:hAnsi="Courier New" w:cs="Courier New"/>
+        </w:rPr>
+        <w:tab/>
+        <w:t>1</w:t>
+      </w:r>
+    </w:p>
+    <w:p>
+      <w:pPr>
+        <w:ind w:left="2160" w:firstLine="720"/>
+        <w:rPr>
+          <w:rFonts w:ascii="Courier New" w:hAnsi="Courier New" w:cs="Courier New"/>
+        </w:rPr>
+      </w:pPr>
+      <w:r>
+        <w:rPr>
+          <w:rFonts w:ascii="Courier New" w:hAnsi="Courier New" w:cs="Courier New"/>
+        </w:rPr>
+        <w:t>&lt;/load-on-startup&gt;</w:t>
+      </w:r>
+    </w:p>
+    <w:p>
+      <w:pPr>
+        <w:rPr>
+          <w:rFonts w:ascii="Courier New" w:hAnsi="Courier New" w:cs="Courier New"/>
+        </w:rPr>
+      </w:pPr>
+      <w:r>
+        <w:rPr>
+          <w:rFonts w:ascii="Courier New" w:hAnsi="Courier New" w:cs="Courier New"/>
+        </w:rPr>
+        <w:tab/>
+      </w:r>
+      <w:r>
+        <w:rPr>
+          <w:rFonts w:ascii="Courier New" w:hAnsi="Courier New" w:cs="Courier New"/>
+        </w:rPr>
+        <w:tab/>
+      </w:r>
+      <w:r>
+        <w:rPr>
+          <w:rFonts w:ascii="Courier New" w:hAnsi="Courier New" w:cs="Courier New"/>
+        </w:rPr>
+        <w:tab/>
+        <w:t>&lt;/servlet&gt;</w:t>
+      </w:r>
+    </w:p>
+    <w:p>
+      <w:r>
+        <w:tab/>
+        <w:t>*</w:t>
+      </w:r>
+      <w:r>
+        <w:rPr>
           <w:highlight w:val="yellow"/>
         </w:rPr>
-        <w:t xml:space="preserve"> C</w:t>
-      </w:r>
-      <w:r>
-        <w:rPr>
-          <w:b/>
+        <w:t xml:space="preserve">This method is called once in this server life cycle. The </w:t>
+      </w:r>
+      <w:proofErr w:type="spellStart"/>
+      <w:r>
+        <w:rPr>
+          <w:b/>
+          <w:i/>
           <w:highlight w:val="yellow"/>
         </w:rPr>
-        <w:t>ycle</w:t>
+        <w:t>com.coursenotes.WebTechServletDemo</w:t>
+      </w:r>
+      <w:proofErr w:type="spellEnd"/>
+      <w:r>
+        <w:rPr>
+          <w:highlight w:val="yellow"/>
+        </w:rPr>
+        <w:t xml:space="preserve"> is the corresponding method to the server class, and this will invoke the web container.</w:t>
       </w:r>
     </w:p>
     <w:p>
@@ -269,17 +634,109 @@
         <w:rPr>
           <w:b/>
         </w:rPr>
-        <w:t>instantiation</w:t>
-      </w:r>
-      <w:r>
-        <w:rPr>
-          <w:b/>
-        </w:rPr>
-        <w:tab/>
-      </w:r>
-      <w:r>
-        <w:tab/>
-        <w:t>-&gt; constructor call</w:t>
+        <w:t xml:space="preserve">request handling </w:t>
+      </w:r>
+      <w:r>
+        <w:rPr>
+          <w:b/>
+        </w:rPr>
+        <w:tab/>
+      </w:r>
+      <w:r>
+        <w:tab/>
+        <w:t>-&gt; service() method</w:t>
+      </w:r>
+    </w:p>
+    <w:p>
+      <w:pPr>
+        <w:ind w:left="3240" w:firstLine="360"/>
+      </w:pPr>
+      <w:r>
+        <w:t xml:space="preserve">- </w:t>
+      </w:r>
+      <w:proofErr w:type="gramStart"/>
+      <w:r>
+        <w:t>this</w:t>
+      </w:r>
+      <w:proofErr w:type="gramEnd"/>
+      <w:r>
+        <w:t xml:space="preserve"> method handle the request being send to the server.</w:t>
+      </w:r>
+    </w:p>
+    <w:p>
+      <w:pPr>
+        <w:ind w:left="3240" w:firstLine="360"/>
+      </w:pPr>
+      <w:r>
+        <w:t xml:space="preserve">- </w:t>
+      </w:r>
+      <w:proofErr w:type="gramStart"/>
+      <w:r>
+        <w:t>different</w:t>
+      </w:r>
+      <w:proofErr w:type="gramEnd"/>
+      <w:r>
+        <w:t xml:space="preserve"> types of request:</w:t>
+      </w:r>
+    </w:p>
+    <w:p>
+      <w:pPr>
+        <w:pStyle w:val="ListParagraph"/>
+        <w:numPr>
+          <w:ilvl w:val="0"/>
+          <w:numId w:val="2"/>
+        </w:numPr>
+      </w:pPr>
+      <w:r>
+        <w:t>POST</w:t>
+      </w:r>
+    </w:p>
+    <w:p>
+      <w:pPr>
+        <w:pStyle w:val="ListParagraph"/>
+        <w:numPr>
+          <w:ilvl w:val="0"/>
+          <w:numId w:val="2"/>
+        </w:numPr>
+      </w:pPr>
+      <w:r>
+        <w:t>GET</w:t>
+      </w:r>
+    </w:p>
+    <w:p>
+      <w:pPr>
+        <w:pStyle w:val="ListParagraph"/>
+        <w:numPr>
+          <w:ilvl w:val="0"/>
+          <w:numId w:val="2"/>
+        </w:numPr>
+      </w:pPr>
+      <w:r>
+        <w:t>HEAD</w:t>
+      </w:r>
+    </w:p>
+    <w:p>
+      <w:pPr>
+        <w:pStyle w:val="ListParagraph"/>
+        <w:numPr>
+          <w:ilvl w:val="0"/>
+          <w:numId w:val="2"/>
+        </w:numPr>
+      </w:pPr>
+      <w:r>
+        <w:t>PUT</w:t>
+      </w:r>
+    </w:p>
+    <w:p>
+      <w:pPr>
+        <w:pStyle w:val="ListParagraph"/>
+        <w:numPr>
+          <w:ilvl w:val="0"/>
+          <w:numId w:val="2"/>
+        </w:numPr>
+      </w:pPr>
+      <w:r>
+        <w:t>DELETE</w:t>
       </w:r>
     </w:p>
     <w:p>
@@ -287,465 +744,829 @@
         <w:ind w:left="2880" w:firstLine="720"/>
       </w:pPr>
       <w:r>
-        <w:t>- creates an instance of the servlet service client requests.</w:t>
-      </w:r>
-    </w:p>
-    <w:p>
-      <w:pPr>
-        <w:ind w:left="2880" w:firstLine="720"/>
-      </w:pPr>
-      <w:r>
-        <w:t>- invoke implicitly by the server container when the servlet is called upon to service a client request &amp; no instance currently exists.</w:t>
+        <w:t>- invoked for each client request are typically handled by a single, multi-threaded servlet instance; thus, must be exercised to ensure that the code being run by servlet is ‘safe thread’</w:t>
+      </w:r>
+    </w:p>
+    <w:p>
+      <w:r>
+        <w:tab/>
+        <w:t xml:space="preserve">-      </w:t>
+      </w:r>
+      <w:proofErr w:type="gramStart"/>
+      <w:r>
+        <w:rPr>
+          <w:b/>
+        </w:rPr>
+        <w:t>destruction</w:t>
+      </w:r>
+      <w:proofErr w:type="gramEnd"/>
+      <w:r>
+        <w:rPr>
+          <w:b/>
+        </w:rPr>
+        <w:t xml:space="preserve"> </w:t>
+      </w:r>
+      <w:r>
+        <w:rPr>
+          <w:b/>
+        </w:rPr>
+        <w:tab/>
+      </w:r>
+      <w:r>
+        <w:rPr>
+          <w:b/>
+        </w:rPr>
+        <w:tab/>
+      </w:r>
+      <w:r>
+        <w:t>-&gt; destroy() method</w:t>
+      </w:r>
+    </w:p>
+    <w:p>
+      <w:pPr>
+        <w:ind w:left="630"/>
+      </w:pPr>
+      <w:r>
+        <w:tab/>
+      </w:r>
+      <w:r>
+        <w:tab/>
+      </w:r>
+      <w:r>
+        <w:tab/>
+      </w:r>
+      <w:r>
+        <w:tab/>
+      </w:r>
+      <w:r>
+        <w:tab/>
+        <w:t>- invoke for shutting down or</w:t>
+      </w:r>
+    </w:p>
+    <w:p>
+      <w:pPr>
+        <w:ind w:left="630"/>
+      </w:pPr>
+      <w:r>
+        <w:tab/>
+      </w:r>
+      <w:r>
+        <w:tab/>
+      </w:r>
+      <w:r>
+        <w:tab/>
+      </w:r>
+      <w:r>
+        <w:tab/>
+      </w:r>
+      <w:r>
+        <w:tab/>
+        <w:t>- invoked only once before unloading the servlet.</w:t>
+      </w:r>
+    </w:p>
+    <w:p>
+      <w:pPr>
+        <w:rPr>
+          <w:b/>
+        </w:rPr>
+      </w:pPr>
+      <w:r>
+        <w:rPr>
+          <w:b/>
+          <w:highlight w:val="yellow"/>
+        </w:rPr>
+        <w:t>HTTP Servlet</w:t>
+      </w:r>
+    </w:p>
+    <w:p>
+      <w:pPr>
+        <w:pStyle w:val="ListParagraph"/>
+        <w:numPr>
+          <w:ilvl w:val="0"/>
+          <w:numId w:val="1"/>
+        </w:numPr>
+      </w:pPr>
+      <w:r>
+        <w:t>Java servlet is used to handle http request &amp; generate http responses.</w:t>
+      </w:r>
+    </w:p>
+    <w:p>
+      <w:pPr>
+        <w:pStyle w:val="ListParagraph"/>
+        <w:numPr>
+          <w:ilvl w:val="0"/>
+          <w:numId w:val="1"/>
+        </w:numPr>
+      </w:pPr>
+      <w:r>
+        <w:t>This servlet is tied to HTTP Protocol.</w:t>
+      </w:r>
+    </w:p>
+    <w:p>
+      <w:pPr>
+        <w:pStyle w:val="ListParagraph"/>
+        <w:numPr>
+          <w:ilvl w:val="0"/>
+          <w:numId w:val="1"/>
+        </w:numPr>
+      </w:pPr>
+      <w:r>
+        <w:t>This servlet is used to implement an application’s web layer.</w:t>
+      </w:r>
+    </w:p>
+    <w:p>
+      <w:pPr>
+        <w:pStyle w:val="ListParagraph"/>
+        <w:numPr>
+          <w:ilvl w:val="0"/>
+          <w:numId w:val="1"/>
+        </w:numPr>
+      </w:pPr>
+      <w:r>
+        <w:t>HTTP Servlet is dependent and used specifically to a HTTP protocol.</w:t>
+      </w:r>
+    </w:p>
+    <w:p>
+      <w:pPr>
+        <w:pStyle w:val="ListParagraph"/>
+        <w:numPr>
+          <w:ilvl w:val="0"/>
+          <w:numId w:val="1"/>
+        </w:numPr>
+      </w:pPr>
+      <w:r>
+        <w:t>Hosted in ‘</w:t>
+      </w:r>
+      <w:r>
+        <w:rPr>
+          <w:b/>
+          <w:i/>
+        </w:rPr>
+        <w:t>web container’</w:t>
+      </w:r>
+      <w:r>
+        <w:t xml:space="preserve"> which a component in java ‘</w:t>
+      </w:r>
+      <w:r>
+        <w:rPr>
+          <w:b/>
+          <w:i/>
+        </w:rPr>
+        <w:t>application server</w:t>
+      </w:r>
+      <w:r>
+        <w:t xml:space="preserve">’ (e.g. Apache </w:t>
+      </w:r>
+      <w:proofErr w:type="spellStart"/>
+      <w:r>
+        <w:t>TomCat</w:t>
+      </w:r>
+      <w:proofErr w:type="spellEnd"/>
+      <w:r>
+        <w:t xml:space="preserve">, Red Hat </w:t>
+      </w:r>
+      <w:proofErr w:type="spellStart"/>
+      <w:r>
+        <w:t>JBoss</w:t>
+      </w:r>
+      <w:proofErr w:type="spellEnd"/>
+      <w:r>
+        <w:t xml:space="preserve"> / </w:t>
+      </w:r>
+      <w:proofErr w:type="spellStart"/>
+      <w:r>
+        <w:t>WildFly</w:t>
+      </w:r>
+      <w:proofErr w:type="spellEnd"/>
+      <w:r>
+        <w:t xml:space="preserve">, Oracle </w:t>
+      </w:r>
+      <w:proofErr w:type="spellStart"/>
+      <w:r>
+        <w:t>GlassFish</w:t>
+      </w:r>
+      <w:proofErr w:type="spellEnd"/>
+      <w:r>
+        <w:t>, IBM Web Sphere)</w:t>
+      </w:r>
+    </w:p>
+    <w:p>
+      <w:pPr>
+        <w:pStyle w:val="ListParagraph"/>
+        <w:numPr>
+          <w:ilvl w:val="0"/>
+          <w:numId w:val="1"/>
+        </w:numPr>
+      </w:pPr>
+      <w:r>
+        <w:t xml:space="preserve">The service() method call is routed to a </w:t>
+      </w:r>
+      <w:proofErr w:type="spellStart"/>
+      <w:r>
+        <w:t>doXXX</w:t>
+      </w:r>
+      <w:proofErr w:type="spellEnd"/>
+      <w:r>
+        <w:t>() call, depending on the http request method</w:t>
+      </w:r>
+    </w:p>
+    <w:p>
+      <w:pPr>
+        <w:pStyle w:val="ListParagraph"/>
+        <w:numPr>
+          <w:ilvl w:val="1"/>
+          <w:numId w:val="1"/>
+        </w:numPr>
+      </w:pPr>
+      <w:proofErr w:type="spellStart"/>
+      <w:r>
+        <w:t>doGet</w:t>
+      </w:r>
+      <w:proofErr w:type="spellEnd"/>
+      <w:r>
+        <w:t>()</w:t>
+      </w:r>
+      <w:r>
+        <w:rPr>
+          <w:rFonts w:ascii="Courier New" w:hAnsi="Courier New" w:cs="Courier New"/>
+        </w:rPr>
+        <w:tab/>
+      </w:r>
+      <w:r>
+        <w:rPr>
+          <w:rFonts w:ascii="Courier New" w:hAnsi="Courier New" w:cs="Courier New"/>
+        </w:rPr>
+        <w:tab/>
+        <w:t>}</w:t>
+      </w:r>
+    </w:p>
+    <w:p>
+      <w:pPr>
+        <w:pStyle w:val="ListParagraph"/>
+        <w:numPr>
+          <w:ilvl w:val="1"/>
+          <w:numId w:val="1"/>
+        </w:numPr>
+      </w:pPr>
+      <w:proofErr w:type="spellStart"/>
+      <w:r>
+        <w:t>doPost</w:t>
+      </w:r>
+      <w:proofErr w:type="spellEnd"/>
+      <w:r>
+        <w:t>()</w:t>
+      </w:r>
+    </w:p>
+    <w:p>
+      <w:pPr>
+        <w:pStyle w:val="ListParagraph"/>
+        <w:numPr>
+          <w:ilvl w:val="1"/>
+          <w:numId w:val="1"/>
+        </w:numPr>
+      </w:pPr>
+      <w:proofErr w:type="spellStart"/>
+      <w:r>
+        <w:t>doHead</w:t>
+      </w:r>
+      <w:proofErr w:type="spellEnd"/>
+      <w:r>
+        <w:t>()</w:t>
+      </w:r>
+    </w:p>
+    <w:p>
+      <w:pPr>
+        <w:pStyle w:val="ListParagraph"/>
+        <w:numPr>
+          <w:ilvl w:val="1"/>
+          <w:numId w:val="1"/>
+        </w:numPr>
+      </w:pPr>
+      <w:proofErr w:type="spellStart"/>
+      <w:r>
+        <w:t>doPut</w:t>
+      </w:r>
+      <w:proofErr w:type="spellEnd"/>
+      <w:r>
+        <w:t>()</w:t>
+      </w:r>
+    </w:p>
+    <w:p>
+      <w:pPr>
+        <w:pStyle w:val="ListParagraph"/>
+        <w:numPr>
+          <w:ilvl w:val="1"/>
+          <w:numId w:val="1"/>
+        </w:numPr>
+      </w:pPr>
+      <w:proofErr w:type="spellStart"/>
+      <w:r>
+        <w:t>doDelete</w:t>
+      </w:r>
+      <w:proofErr w:type="spellEnd"/>
+      <w:r>
+        <w:t>()</w:t>
+      </w:r>
+    </w:p>
+    <w:p>
+      <w:pPr>
+        <w:pStyle w:val="ListParagraph"/>
+        <w:numPr>
+          <w:ilvl w:val="1"/>
+          <w:numId w:val="1"/>
+        </w:numPr>
+      </w:pPr>
+      <w:proofErr w:type="spellStart"/>
+      <w:r>
+        <w:t>doOptions</w:t>
+      </w:r>
+      <w:proofErr w:type="spellEnd"/>
+      <w:r>
+        <w:t>()</w:t>
+      </w:r>
+    </w:p>
+    <w:p>
+      <w:pPr>
+        <w:pStyle w:val="ListParagraph"/>
+        <w:numPr>
+          <w:ilvl w:val="1"/>
+          <w:numId w:val="1"/>
+        </w:numPr>
+      </w:pPr>
+      <w:proofErr w:type="spellStart"/>
+      <w:r>
+        <w:t>doTrace</w:t>
+      </w:r>
+      <w:proofErr w:type="spellEnd"/>
+      <w:r>
+        <w:t>()</w:t>
+      </w:r>
+    </w:p>
+    <w:p>
+      <w:pPr>
+        <w:pStyle w:val="ListParagraph"/>
+        <w:ind w:left="1800"/>
+      </w:pPr>
+      <w:bookmarkStart w:id="0" w:name="_GoBack"/>
+      <w:bookmarkEnd w:id="0"/>
+    </w:p>
+    <w:p>
+      <w:pPr>
+        <w:ind w:left="1440"/>
+        <w:rPr>
+          <w:b/>
+          <w:i/>
+        </w:rPr>
+      </w:pPr>
+      <w:r>
+        <w:rPr>
+          <w:b/>
+          <w:i/>
+        </w:rPr>
+        <w:t>EXAMPLE ON HANDLING BOTH GET &amp; POST REQUEST</w:t>
+      </w:r>
+      <w:r>
+        <w:rPr>
+          <w:b/>
+          <w:i/>
+        </w:rPr>
+        <w:t>:</w:t>
+      </w:r>
+    </w:p>
+    <w:p>
+      <w:pPr>
+        <w:ind w:left="720" w:firstLine="720"/>
+        <w:rPr>
+          <w:rFonts w:ascii="Courier New" w:hAnsi="Courier New" w:cs="Courier New"/>
+        </w:rPr>
+      </w:pPr>
+      <w:proofErr w:type="gramStart"/>
+      <w:r>
+        <w:rPr>
+          <w:rFonts w:ascii="Courier New" w:hAnsi="Courier New" w:cs="Courier New"/>
+        </w:rPr>
+        <w:t>public</w:t>
+      </w:r>
+      <w:proofErr w:type="gramEnd"/>
+      <w:r>
+        <w:rPr>
+          <w:rFonts w:ascii="Courier New" w:hAnsi="Courier New" w:cs="Courier New"/>
+        </w:rPr>
+        <w:t xml:space="preserve"> class </w:t>
+      </w:r>
+      <w:proofErr w:type="spellStart"/>
+      <w:r>
+        <w:rPr>
+          <w:rFonts w:ascii="Courier New" w:hAnsi="Courier New" w:cs="Courier New"/>
+        </w:rPr>
+        <w:t>DemoHttpServlet</w:t>
+      </w:r>
+      <w:proofErr w:type="spellEnd"/>
+      <w:r>
+        <w:rPr>
+          <w:rFonts w:ascii="Courier New" w:hAnsi="Courier New" w:cs="Courier New"/>
+        </w:rPr>
+        <w:t xml:space="preserve"> extends </w:t>
+      </w:r>
+      <w:proofErr w:type="spellStart"/>
+      <w:r>
+        <w:rPr>
+          <w:rFonts w:ascii="Courier New" w:hAnsi="Courier New" w:cs="Courier New"/>
+        </w:rPr>
+        <w:t>HttpServlet</w:t>
+      </w:r>
+      <w:proofErr w:type="spellEnd"/>
+      <w:r>
+        <w:rPr>
+          <w:rFonts w:ascii="Courier New" w:hAnsi="Courier New" w:cs="Courier New"/>
+        </w:rPr>
+        <w:t>{</w:t>
+      </w:r>
+    </w:p>
+    <w:p>
+      <w:pPr>
+        <w:ind w:left="2880"/>
+        <w:rPr>
+          <w:rFonts w:ascii="Courier New" w:hAnsi="Courier New" w:cs="Courier New"/>
+        </w:rPr>
+      </w:pPr>
+      <w:proofErr w:type="gramStart"/>
+      <w:r>
+        <w:rPr>
+          <w:rFonts w:ascii="Courier New" w:hAnsi="Courier New" w:cs="Courier New"/>
+        </w:rPr>
+        <w:t>protected</w:t>
+      </w:r>
+      <w:proofErr w:type="gramEnd"/>
+      <w:r>
+        <w:rPr>
+          <w:rFonts w:ascii="Courier New" w:hAnsi="Courier New" w:cs="Courier New"/>
+        </w:rPr>
+        <w:t xml:space="preserve"> void </w:t>
+      </w:r>
+      <w:proofErr w:type="spellStart"/>
+      <w:r>
+        <w:rPr>
+          <w:rFonts w:ascii="Courier New" w:hAnsi="Courier New" w:cs="Courier New"/>
+        </w:rPr>
+        <w:t>doGet</w:t>
+      </w:r>
+      <w:proofErr w:type="spellEnd"/>
+      <w:r>
+        <w:rPr>
+          <w:rFonts w:ascii="Courier New" w:hAnsi="Courier New" w:cs="Courier New"/>
+        </w:rPr>
+        <w:t>(</w:t>
+      </w:r>
+      <w:proofErr w:type="spellStart"/>
+      <w:r>
+        <w:rPr>
+          <w:rFonts w:ascii="Courier New" w:hAnsi="Courier New" w:cs="Courier New"/>
+        </w:rPr>
+        <w:t>HttpServletRequest</w:t>
+      </w:r>
+      <w:proofErr w:type="spellEnd"/>
+      <w:r>
+        <w:rPr>
+          <w:rFonts w:ascii="Courier New" w:hAnsi="Courier New" w:cs="Courier New"/>
+        </w:rPr>
+        <w:t xml:space="preserve"> request,</w:t>
+      </w:r>
+      <w:r>
+        <w:rPr>
+          <w:rFonts w:ascii="Courier New" w:hAnsi="Courier New" w:cs="Courier New"/>
+        </w:rPr>
+        <w:t xml:space="preserve">    </w:t>
+      </w:r>
+      <w:proofErr w:type="spellStart"/>
+      <w:r>
+        <w:rPr>
+          <w:rFonts w:ascii="Courier New" w:hAnsi="Courier New" w:cs="Courier New"/>
+        </w:rPr>
+        <w:t>HttpServletResponse</w:t>
+      </w:r>
+      <w:proofErr w:type="spellEnd"/>
+      <w:r>
+        <w:rPr>
+          <w:rFonts w:ascii="Courier New" w:hAnsi="Courier New" w:cs="Courier New"/>
+        </w:rPr>
+        <w:t xml:space="preserve"> response)</w:t>
+      </w:r>
+    </w:p>
+    <w:p>
+      <w:pPr>
+        <w:ind w:left="2880"/>
+        <w:rPr>
+          <w:rFonts w:ascii="Courier New" w:hAnsi="Courier New" w:cs="Courier New"/>
+        </w:rPr>
+      </w:pPr>
+      <w:r>
+        <w:rPr>
+          <w:rFonts w:ascii="Courier New" w:hAnsi="Courier New" w:cs="Courier New"/>
+        </w:rPr>
+        <w:tab/>
+      </w:r>
+      <w:r>
+        <w:rPr>
+          <w:rFonts w:ascii="Courier New" w:hAnsi="Courier New" w:cs="Courier New"/>
+        </w:rPr>
+        <w:tab/>
+      </w:r>
+      <w:proofErr w:type="gramStart"/>
+      <w:r>
+        <w:rPr>
+          <w:rFonts w:ascii="Courier New" w:hAnsi="Courier New" w:cs="Courier New"/>
+        </w:rPr>
+        <w:t>throws</w:t>
+      </w:r>
+      <w:proofErr w:type="gramEnd"/>
+      <w:r>
+        <w:rPr>
+          <w:rFonts w:ascii="Courier New" w:hAnsi="Courier New" w:cs="Courier New"/>
+        </w:rPr>
+        <w:t xml:space="preserve"> </w:t>
+      </w:r>
+      <w:proofErr w:type="spellStart"/>
+      <w:r>
+        <w:rPr>
+          <w:rFonts w:ascii="Courier New" w:hAnsi="Courier New" w:cs="Courier New"/>
+        </w:rPr>
+        <w:t>ServletException</w:t>
+      </w:r>
+      <w:proofErr w:type="spellEnd"/>
+      <w:r>
+        <w:rPr>
+          <w:rFonts w:ascii="Courier New" w:hAnsi="Courier New" w:cs="Courier New"/>
+        </w:rPr>
+        <w:t xml:space="preserve">, </w:t>
+      </w:r>
+      <w:proofErr w:type="spellStart"/>
+      <w:r>
+        <w:rPr>
+          <w:rFonts w:ascii="Courier New" w:hAnsi="Courier New" w:cs="Courier New"/>
+        </w:rPr>
+        <w:t>IOException</w:t>
+      </w:r>
+      <w:proofErr w:type="spellEnd"/>
+      <w:r>
+        <w:rPr>
+          <w:rFonts w:ascii="Courier New" w:hAnsi="Courier New" w:cs="Courier New"/>
+        </w:rPr>
+        <w:t>{</w:t>
+      </w:r>
+    </w:p>
+    <w:p>
+      <w:pPr>
+        <w:ind w:left="2880"/>
+        <w:rPr>
+          <w:rFonts w:ascii="Courier New" w:hAnsi="Courier New" w:cs="Courier New"/>
+        </w:rPr>
+      </w:pPr>
+      <w:r>
+        <w:rPr>
+          <w:rFonts w:ascii="Courier New" w:hAnsi="Courier New" w:cs="Courier New"/>
+        </w:rPr>
+        <w:tab/>
+      </w:r>
+      <w:proofErr w:type="spellStart"/>
+      <w:proofErr w:type="gramStart"/>
+      <w:r>
+        <w:rPr>
+          <w:rFonts w:ascii="Courier New" w:hAnsi="Courier New" w:cs="Courier New"/>
+        </w:rPr>
+        <w:t>response.getWriter</w:t>
+      </w:r>
+      <w:proofErr w:type="spellEnd"/>
+      <w:r>
+        <w:rPr>
+          <w:rFonts w:ascii="Courier New" w:hAnsi="Courier New" w:cs="Courier New"/>
+        </w:rPr>
+        <w:t>(</w:t>
+      </w:r>
+      <w:proofErr w:type="gramEnd"/>
+      <w:r>
+        <w:rPr>
+          <w:rFonts w:ascii="Courier New" w:hAnsi="Courier New" w:cs="Courier New"/>
+        </w:rPr>
+        <w:t>).write(“&lt;html&gt;&lt;body&gt;GET response&lt;/body&gt;&lt;/html&gt;”);</w:t>
+      </w:r>
+    </w:p>
+    <w:p>
+      <w:pPr>
+        <w:ind w:left="1440" w:firstLine="720"/>
+        <w:rPr>
+          <w:rFonts w:ascii="Courier New" w:hAnsi="Courier New" w:cs="Courier New"/>
+        </w:rPr>
+      </w:pPr>
+      <w:r>
+        <w:rPr>
+          <w:rFonts w:ascii="Courier New" w:hAnsi="Courier New" w:cs="Courier New"/>
+        </w:rPr>
+        <w:t>}</w:t>
+      </w:r>
+    </w:p>
+    <w:p>
+      <w:pPr>
+        <w:ind w:left="1440"/>
+        <w:rPr>
+          <w:b/>
+          <w:i/>
+        </w:rPr>
+      </w:pPr>
+    </w:p>
+    <w:p>
+      <w:pPr>
+        <w:pStyle w:val="ListParagraph"/>
+        <w:numPr>
+          <w:ilvl w:val="0"/>
+          <w:numId w:val="1"/>
+        </w:numPr>
+        <w:rPr>
+          <w:b/>
+          <w:i/>
+        </w:rPr>
+      </w:pPr>
+      <w:r>
+        <w:rPr>
+          <w:b/>
+          <w:i/>
+        </w:rPr>
+        <w:t xml:space="preserve">The </w:t>
+      </w:r>
+      <w:proofErr w:type="spellStart"/>
+      <w:r>
+        <w:rPr>
+          <w:b/>
+          <w:i/>
+        </w:rPr>
+        <w:t>doXXX</w:t>
+      </w:r>
+      <w:proofErr w:type="spellEnd"/>
+      <w:r>
+        <w:rPr>
+          <w:b/>
+          <w:i/>
+        </w:rPr>
+        <w:t>() methods are passed in 2 arguments:</w:t>
+      </w:r>
+    </w:p>
+    <w:p>
+      <w:pPr>
+        <w:pStyle w:val="ListParagraph"/>
+        <w:ind w:left="1080"/>
+      </w:pPr>
+    </w:p>
+    <w:p>
+      <w:pPr>
+        <w:pStyle w:val="ListParagraph"/>
+        <w:numPr>
+          <w:ilvl w:val="1"/>
+          <w:numId w:val="1"/>
+        </w:numPr>
+        <w:rPr>
+          <w:b/>
+        </w:rPr>
+      </w:pPr>
+      <w:proofErr w:type="spellStart"/>
+      <w:r>
+        <w:rPr>
+          <w:b/>
+        </w:rPr>
+        <w:t>HTTPServletRequest</w:t>
+      </w:r>
+      <w:proofErr w:type="spellEnd"/>
+    </w:p>
+    <w:p>
+      <w:pPr>
+        <w:pStyle w:val="ListParagraph"/>
+        <w:numPr>
+          <w:ilvl w:val="2"/>
+          <w:numId w:val="1"/>
+        </w:numPr>
+      </w:pPr>
+      <w:r>
+        <w:t>Object representation of the HTTP Request sent by the client &amp; received by the servlet.</w:t>
+      </w:r>
+    </w:p>
+    <w:p>
+      <w:pPr>
+        <w:pStyle w:val="ListParagraph"/>
+        <w:numPr>
+          <w:ilvl w:val="2"/>
+          <w:numId w:val="1"/>
+        </w:numPr>
+      </w:pPr>
+      <w:r>
+        <w:t>Used to access information from the request message</w:t>
+      </w:r>
+    </w:p>
+    <w:p>
+      <w:pPr>
+        <w:pStyle w:val="ListParagraph"/>
+        <w:numPr>
+          <w:ilvl w:val="3"/>
+          <w:numId w:val="1"/>
+        </w:numPr>
+      </w:pPr>
+      <w:r>
+        <w:t>HTTP Request Method</w:t>
+      </w:r>
+    </w:p>
+    <w:p>
+      <w:pPr>
+        <w:pStyle w:val="ListParagraph"/>
+        <w:numPr>
+          <w:ilvl w:val="3"/>
+          <w:numId w:val="1"/>
+        </w:numPr>
+      </w:pPr>
+      <w:r>
+        <w:t>Request URI</w:t>
+      </w:r>
+    </w:p>
+    <w:p>
+      <w:pPr>
+        <w:pStyle w:val="ListParagraph"/>
+        <w:numPr>
+          <w:ilvl w:val="3"/>
+          <w:numId w:val="1"/>
+        </w:numPr>
+      </w:pPr>
+      <w:r>
+        <w:t>Query String</w:t>
+      </w:r>
+    </w:p>
+    <w:p>
+      <w:pPr>
+        <w:pStyle w:val="ListParagraph"/>
+        <w:numPr>
+          <w:ilvl w:val="3"/>
+          <w:numId w:val="1"/>
+        </w:numPr>
+      </w:pPr>
+      <w:r>
+        <w:t>Message Readers</w:t>
+      </w:r>
+    </w:p>
+    <w:p>
+      <w:pPr>
+        <w:pStyle w:val="ListParagraph"/>
+        <w:numPr>
+          <w:ilvl w:val="3"/>
+          <w:numId w:val="1"/>
+        </w:numPr>
+      </w:pPr>
+      <w:r>
+        <w:t>Message Payload</w:t>
+      </w:r>
+    </w:p>
+    <w:p>
+      <w:pPr>
+        <w:pStyle w:val="ListParagraph"/>
+        <w:numPr>
+          <w:ilvl w:val="3"/>
+          <w:numId w:val="1"/>
+        </w:numPr>
+      </w:pPr>
+      <w:r>
+        <w:t>etc.</w:t>
+      </w:r>
+    </w:p>
+    <w:p>
+      <w:pPr>
+        <w:pStyle w:val="ListParagraph"/>
+        <w:numPr>
+          <w:ilvl w:val="3"/>
+          <w:numId w:val="1"/>
+        </w:numPr>
+        <w:ind w:left="1800"/>
+        <w:rPr>
+          <w:b/>
+        </w:rPr>
+      </w:pPr>
+      <w:proofErr w:type="spellStart"/>
+      <w:r>
+        <w:rPr>
+          <w:b/>
+        </w:rPr>
+        <w:t>HTTPServletResponse</w:t>
+      </w:r>
+      <w:proofErr w:type="spellEnd"/>
+    </w:p>
+    <w:p>
+      <w:pPr>
+        <w:pStyle w:val="ListParagraph"/>
+        <w:numPr>
+          <w:ilvl w:val="3"/>
+          <w:numId w:val="1"/>
+        </w:numPr>
+        <w:ind w:left="2520"/>
+      </w:pPr>
+      <w:r>
+        <w:t>The object representation of the HTTP response generated by the servlet &amp; send back to the requesting client.</w:t>
       </w:r>
     </w:p>
     <w:p/>
-    <w:p>
-      <w:pPr>
-        <w:pStyle w:val="ListParagraph"/>
-        <w:numPr>
-          <w:ilvl w:val="0"/>
-          <w:numId w:val="1"/>
-        </w:numPr>
-      </w:pPr>
-      <w:r>
-        <w:rPr>
-          <w:b/>
-        </w:rPr>
-        <w:t>i</w:t>
-      </w:r>
-      <w:r>
-        <w:rPr>
-          <w:b/>
-        </w:rPr>
-        <w:t>nitialization</w:t>
-      </w:r>
-      <w:r>
-        <w:rPr>
-          <w:b/>
-        </w:rPr>
-        <w:tab/>
-      </w:r>
-      <w:r>
-        <w:tab/>
-        <w:t>-&gt; int() method</w:t>
-      </w:r>
-    </w:p>
-    <w:p>
-      <w:pPr>
-        <w:ind w:left="2880" w:firstLine="720"/>
-      </w:pPr>
-      <w:r>
-        <w:t>-  invoke only once &amp; is intended for any startup initialization code for servlet.</w:t>
-      </w:r>
-    </w:p>
-    <w:p/>
-    <w:p>
-      <w:pPr>
-        <w:pStyle w:val="ListParagraph"/>
-        <w:numPr>
-          <w:ilvl w:val="0"/>
-          <w:numId w:val="1"/>
-        </w:numPr>
-      </w:pPr>
-      <w:r>
-        <w:rPr>
-          <w:b/>
-        </w:rPr>
-        <w:t xml:space="preserve">request handling </w:t>
-      </w:r>
-      <w:r>
-        <w:rPr>
-          <w:b/>
-        </w:rPr>
-        <w:tab/>
-      </w:r>
-      <w:r>
-        <w:tab/>
-        <w:t xml:space="preserve">-&gt; </w:t>
-      </w:r>
-      <w:r>
-        <w:t>service</w:t>
-      </w:r>
-      <w:r>
-        <w:t>() method</w:t>
-      </w:r>
-    </w:p>
-    <w:p>
-      <w:pPr>
-        <w:ind w:left="2880" w:firstLine="720"/>
-      </w:pPr>
-      <w:r>
-        <w:t>- invoke for each client request are typically handled by a single, multi-threaded servlet instance; thus, must be exercised to ensure that the code being run by servlet is ‘safe thread’</w:t>
-      </w:r>
-    </w:p>
-    <w:p>
-      <w:pPr>
-        <w:ind w:left="630"/>
-      </w:pPr>
-      <w:r>
-        <w:tab/>
-        <w:t xml:space="preserve">- </w:t>
-      </w:r>
-      <w:r>
-        <w:t xml:space="preserve">     </w:t>
-      </w:r>
-      <w:r>
-        <w:rPr>
-          <w:b/>
-        </w:rPr>
-        <w:t xml:space="preserve">destruction </w:t>
-      </w:r>
-      <w:r>
-        <w:rPr>
-          <w:b/>
-        </w:rPr>
-        <w:tab/>
-      </w:r>
-      <w:r>
-        <w:rPr>
-          <w:b/>
-        </w:rPr>
-        <w:tab/>
-      </w:r>
-      <w:r>
-        <w:t xml:space="preserve">-&gt; </w:t>
-      </w:r>
-    </w:p>
-    <w:p/>
-    <w:p>
-      <w:pPr>
-        <w:rPr>
-          <w:b/>
-        </w:rPr>
-      </w:pPr>
-      <w:r>
-        <w:rPr>
-          <w:b/>
-          <w:highlight w:val="yellow"/>
-        </w:rPr>
-        <w:t>HTTP Servlet</w:t>
-      </w:r>
-    </w:p>
-    <w:p>
-      <w:pPr>
-        <w:pStyle w:val="ListParagraph"/>
-        <w:numPr>
-          <w:ilvl w:val="0"/>
-          <w:numId w:val="1"/>
-        </w:numPr>
-      </w:pPr>
-      <w:r>
-        <w:t>Java servlet is used to handle http request &amp; generate http responses.</w:t>
-      </w:r>
-    </w:p>
-    <w:p>
-      <w:pPr>
-        <w:pStyle w:val="ListParagraph"/>
-        <w:numPr>
-          <w:ilvl w:val="0"/>
-          <w:numId w:val="1"/>
-        </w:numPr>
-      </w:pPr>
-      <w:r>
-        <w:t>Hosted in ‘</w:t>
-      </w:r>
-      <w:r>
-        <w:rPr>
-          <w:b/>
-          <w:i/>
-        </w:rPr>
-        <w:t>web container’</w:t>
-      </w:r>
-      <w:r>
-        <w:t xml:space="preserve"> which a component in java ‘</w:t>
-      </w:r>
-      <w:r>
-        <w:rPr>
-          <w:b/>
-          <w:i/>
-        </w:rPr>
-        <w:t>application server</w:t>
-      </w:r>
-      <w:r>
-        <w:t>’ (e.g. Apache TomCat, Red Hat JBoss / WildFly, Oracle GlassFish, IBM Web Sphere)</w:t>
-      </w:r>
-    </w:p>
-    <w:p>
-      <w:pPr>
-        <w:pStyle w:val="ListParagraph"/>
-        <w:numPr>
-          <w:ilvl w:val="0"/>
-          <w:numId w:val="1"/>
-        </w:numPr>
-      </w:pPr>
-      <w:r>
-        <w:t>The service() method call is routed to a doXXX() call, depending on the http request method</w:t>
-      </w:r>
-    </w:p>
-    <w:p>
-      <w:pPr>
-        <w:pStyle w:val="ListParagraph"/>
-        <w:numPr>
-          <w:ilvl w:val="1"/>
-          <w:numId w:val="1"/>
-        </w:numPr>
-      </w:pPr>
-      <w:r>
-        <w:lastRenderedPageBreak/>
-        <w:t>doGet()</w:t>
-      </w:r>
-    </w:p>
-    <w:p>
-      <w:pPr>
-        <w:pStyle w:val="ListParagraph"/>
-        <w:numPr>
-          <w:ilvl w:val="1"/>
-          <w:numId w:val="1"/>
-        </w:numPr>
-      </w:pPr>
-      <w:r>
-        <w:t>doPost()</w:t>
-      </w:r>
-    </w:p>
-    <w:p>
-      <w:pPr>
-        <w:pStyle w:val="ListParagraph"/>
-        <w:numPr>
-          <w:ilvl w:val="1"/>
-          <w:numId w:val="1"/>
-        </w:numPr>
-      </w:pPr>
-      <w:r>
-        <w:t>doHead()</w:t>
-      </w:r>
-    </w:p>
-    <w:p>
-      <w:pPr>
-        <w:pStyle w:val="ListParagraph"/>
-        <w:numPr>
-          <w:ilvl w:val="1"/>
-          <w:numId w:val="1"/>
-        </w:numPr>
-      </w:pPr>
-      <w:r>
-        <w:t>doPut()</w:t>
-      </w:r>
-    </w:p>
-    <w:p>
-      <w:pPr>
-        <w:pStyle w:val="ListParagraph"/>
-        <w:numPr>
-          <w:ilvl w:val="1"/>
-          <w:numId w:val="1"/>
-        </w:numPr>
-      </w:pPr>
-      <w:r>
-        <w:t>doDelete()</w:t>
-      </w:r>
-    </w:p>
-    <w:p>
-      <w:pPr>
-        <w:pStyle w:val="ListParagraph"/>
-        <w:numPr>
-          <w:ilvl w:val="1"/>
-          <w:numId w:val="1"/>
-        </w:numPr>
-      </w:pPr>
-      <w:r>
-        <w:t>etc.</w:t>
-      </w:r>
-    </w:p>
-    <w:p>
-      <w:pPr>
-        <w:pStyle w:val="ListParagraph"/>
-        <w:ind w:left="1800"/>
-      </w:pPr>
-    </w:p>
-    <w:p>
-      <w:pPr>
-        <w:pStyle w:val="ListParagraph"/>
-        <w:numPr>
-          <w:ilvl w:val="0"/>
-          <w:numId w:val="1"/>
-        </w:numPr>
-        <w:rPr>
-          <w:b/>
-          <w:i/>
-        </w:rPr>
-      </w:pPr>
-      <w:r>
-        <w:rPr>
-          <w:b/>
-          <w:i/>
-        </w:rPr>
-        <w:t>T</w:t>
-      </w:r>
-      <w:r>
-        <w:rPr>
-          <w:b/>
-          <w:i/>
-        </w:rPr>
-        <w:t>he doXXX() methods are passed in 2 arguments:</w:t>
-      </w:r>
-    </w:p>
-    <w:p>
-      <w:pPr>
-        <w:pStyle w:val="ListParagraph"/>
-        <w:ind w:left="1080"/>
-      </w:pPr>
-    </w:p>
-    <w:p>
-      <w:pPr>
-        <w:pStyle w:val="ListParagraph"/>
-        <w:numPr>
-          <w:ilvl w:val="1"/>
-          <w:numId w:val="1"/>
-        </w:numPr>
-        <w:rPr>
-          <w:b/>
-        </w:rPr>
-      </w:pPr>
-      <w:r>
-        <w:rPr>
-          <w:b/>
-        </w:rPr>
-        <w:t>HTTPServletRequest</w:t>
-      </w:r>
-    </w:p>
-    <w:p>
-      <w:pPr>
-        <w:pStyle w:val="ListParagraph"/>
-        <w:numPr>
-          <w:ilvl w:val="2"/>
-          <w:numId w:val="1"/>
-        </w:numPr>
-      </w:pPr>
-      <w:r>
-        <w:t>Object representation of the HTTP Request sent by the client &amp; received by the servlet.</w:t>
-      </w:r>
-    </w:p>
-    <w:p>
-      <w:pPr>
-        <w:pStyle w:val="ListParagraph"/>
-        <w:numPr>
-          <w:ilvl w:val="2"/>
-          <w:numId w:val="1"/>
-        </w:numPr>
-      </w:pPr>
-      <w:r>
-        <w:t>Used to access information from the request message</w:t>
-      </w:r>
-    </w:p>
-    <w:p>
-      <w:pPr>
-        <w:pStyle w:val="ListParagraph"/>
-        <w:numPr>
-          <w:ilvl w:val="3"/>
-          <w:numId w:val="1"/>
-        </w:numPr>
-      </w:pPr>
-      <w:r>
-        <w:t>HTTP Request Method</w:t>
-      </w:r>
-    </w:p>
-    <w:p>
-      <w:pPr>
-        <w:pStyle w:val="ListParagraph"/>
-        <w:numPr>
-          <w:ilvl w:val="3"/>
-          <w:numId w:val="1"/>
-        </w:numPr>
-      </w:pPr>
-      <w:r>
-        <w:t>Request URI</w:t>
-      </w:r>
-    </w:p>
-    <w:p>
-      <w:pPr>
-        <w:pStyle w:val="ListParagraph"/>
-        <w:numPr>
-          <w:ilvl w:val="3"/>
-          <w:numId w:val="1"/>
-        </w:numPr>
-      </w:pPr>
-      <w:r>
-        <w:t>Query String</w:t>
-      </w:r>
-    </w:p>
-    <w:p>
-      <w:pPr>
-        <w:pStyle w:val="ListParagraph"/>
-        <w:numPr>
-          <w:ilvl w:val="3"/>
-          <w:numId w:val="1"/>
-        </w:numPr>
-      </w:pPr>
-      <w:r>
-        <w:t>Message Readers</w:t>
-      </w:r>
-    </w:p>
-    <w:p>
-      <w:pPr>
-        <w:pStyle w:val="ListParagraph"/>
-        <w:numPr>
-          <w:ilvl w:val="3"/>
-          <w:numId w:val="1"/>
-        </w:numPr>
-      </w:pPr>
-      <w:r>
-        <w:t>Message Payload</w:t>
-      </w:r>
-    </w:p>
-    <w:p>
-      <w:pPr>
-        <w:pStyle w:val="ListParagraph"/>
-        <w:numPr>
-          <w:ilvl w:val="3"/>
-          <w:numId w:val="1"/>
-        </w:numPr>
-      </w:pPr>
-      <w:r>
-        <w:t>etc.</w:t>
-      </w:r>
-    </w:p>
-    <w:p>
-      <w:pPr>
-        <w:pStyle w:val="ListParagraph"/>
-        <w:numPr>
-          <w:ilvl w:val="3"/>
-          <w:numId w:val="1"/>
-        </w:numPr>
-        <w:ind w:left="1800"/>
-        <w:rPr>
-          <w:b/>
-        </w:rPr>
-      </w:pPr>
-      <w:r>
-        <w:rPr>
-          <w:b/>
-        </w:rPr>
-        <w:t>HTTPServletResponse</w:t>
-      </w:r>
-    </w:p>
-    <w:p>
-      <w:pPr>
-        <w:pStyle w:val="ListParagraph"/>
-        <w:numPr>
-          <w:ilvl w:val="3"/>
-          <w:numId w:val="1"/>
-        </w:numPr>
-        <w:ind w:left="2520"/>
-      </w:pPr>
-      <w:r>
-        <w:t xml:space="preserve">The object representation of the HTTP response generated by the </w:t>
-      </w:r>
-      <w:r>
-        <w:t>servlet</w:t>
-      </w:r>
-      <w:r>
-        <w:t xml:space="preserve"> &amp; send back to the requesting client.</w:t>
-      </w:r>
-    </w:p>
     <w:sectPr>
       <w:pgSz w:w="12240" w:h="15840"/>
       <w:pgMar w:top="1440" w:right="1440" w:bottom="1440" w:left="1440" w:header="720" w:footer="720" w:gutter="0"/>
@@ -871,8 +1692,124 @@
       </w:rPr>
     </w:lvl>
   </w:abstractNum>
+  <w:abstractNum w:abstractNumId="1" w15:restartNumberingAfterBreak="0">
+    <w:nsid w:val="48B62923"/>
+    <w:multiLevelType w:val="hybridMultilevel"/>
+    <w:tmpl w:val="D5F22DBC"/>
+    <w:lvl w:ilvl="0" w:tplc="04090001">
+      <w:start w:val="1"/>
+      <w:numFmt w:val="bullet"/>
+      <w:lvlText w:val=""/>
+      <w:lvlJc w:val="left"/>
+      <w:pPr>
+        <w:ind w:left="5085" w:hanging="360"/>
+      </w:pPr>
+      <w:rPr>
+        <w:rFonts w:ascii="Symbol" w:hAnsi="Symbol" w:hint="default"/>
+      </w:rPr>
+    </w:lvl>
+    <w:lvl w:ilvl="1" w:tplc="04090003" w:tentative="1">
+      <w:start w:val="1"/>
+      <w:numFmt w:val="bullet"/>
+      <w:lvlText w:val="o"/>
+      <w:lvlJc w:val="left"/>
+      <w:pPr>
+        <w:ind w:left="5805" w:hanging="360"/>
+      </w:pPr>
+      <w:rPr>
+        <w:rFonts w:ascii="Courier New" w:hAnsi="Courier New" w:cs="Courier New" w:hint="default"/>
+      </w:rPr>
+    </w:lvl>
+    <w:lvl w:ilvl="2" w:tplc="04090005" w:tentative="1">
+      <w:start w:val="1"/>
+      <w:numFmt w:val="bullet"/>
+      <w:lvlText w:val=""/>
+      <w:lvlJc w:val="left"/>
+      <w:pPr>
+        <w:ind w:left="6525" w:hanging="360"/>
+      </w:pPr>
+      <w:rPr>
+        <w:rFonts w:ascii="Wingdings" w:hAnsi="Wingdings" w:hint="default"/>
+      </w:rPr>
+    </w:lvl>
+    <w:lvl w:ilvl="3" w:tplc="04090001" w:tentative="1">
+      <w:start w:val="1"/>
+      <w:numFmt w:val="bullet"/>
+      <w:lvlText w:val=""/>
+      <w:lvlJc w:val="left"/>
+      <w:pPr>
+        <w:ind w:left="7245" w:hanging="360"/>
+      </w:pPr>
+      <w:rPr>
+        <w:rFonts w:ascii="Symbol" w:hAnsi="Symbol" w:hint="default"/>
+      </w:rPr>
+    </w:lvl>
+    <w:lvl w:ilvl="4" w:tplc="04090003" w:tentative="1">
+      <w:start w:val="1"/>
+      <w:numFmt w:val="bullet"/>
+      <w:lvlText w:val="o"/>
+      <w:lvlJc w:val="left"/>
+      <w:pPr>
+        <w:ind w:left="7965" w:hanging="360"/>
+      </w:pPr>
+      <w:rPr>
+        <w:rFonts w:ascii="Courier New" w:hAnsi="Courier New" w:cs="Courier New" w:hint="default"/>
+      </w:rPr>
+    </w:lvl>
+    <w:lvl w:ilvl="5" w:tplc="04090005" w:tentative="1">
+      <w:start w:val="1"/>
+      <w:numFmt w:val="bullet"/>
+      <w:lvlText w:val=""/>
+      <w:lvlJc w:val="left"/>
+      <w:pPr>
+        <w:ind w:left="8685" w:hanging="360"/>
+      </w:pPr>
+      <w:rPr>
+        <w:rFonts w:ascii="Wingdings" w:hAnsi="Wingdings" w:hint="default"/>
+      </w:rPr>
+    </w:lvl>
+    <w:lvl w:ilvl="6" w:tplc="04090001" w:tentative="1">
+      <w:start w:val="1"/>
+      <w:numFmt w:val="bullet"/>
+      <w:lvlText w:val=""/>
+      <w:lvlJc w:val="left"/>
+      <w:pPr>
+        <w:ind w:left="9405" w:hanging="360"/>
+      </w:pPr>
+      <w:rPr>
+        <w:rFonts w:ascii="Symbol" w:hAnsi="Symbol" w:hint="default"/>
+      </w:rPr>
+    </w:lvl>
+    <w:lvl w:ilvl="7" w:tplc="04090003" w:tentative="1">
+      <w:start w:val="1"/>
+      <w:numFmt w:val="bullet"/>
+      <w:lvlText w:val="o"/>
+      <w:lvlJc w:val="left"/>
+      <w:pPr>
+        <w:ind w:left="10125" w:hanging="360"/>
+      </w:pPr>
+      <w:rPr>
+        <w:rFonts w:ascii="Courier New" w:hAnsi="Courier New" w:cs="Courier New" w:hint="default"/>
+      </w:rPr>
+    </w:lvl>
+    <w:lvl w:ilvl="8" w:tplc="04090005" w:tentative="1">
+      <w:start w:val="1"/>
+      <w:numFmt w:val="bullet"/>
+      <w:lvlText w:val=""/>
+      <w:lvlJc w:val="left"/>
+      <w:pPr>
+        <w:ind w:left="10845" w:hanging="360"/>
+      </w:pPr>
+      <w:rPr>
+        <w:rFonts w:ascii="Wingdings" w:hAnsi="Wingdings" w:hint="default"/>
+      </w:rPr>
+    </w:lvl>
+  </w:abstractNum>
   <w:num w:numId="1">
     <w:abstractNumId w:val="0"/>
+  </w:num>
+  <w:num w:numId="2">
+    <w:abstractNumId w:val="1"/>
   </w:num>
 </w:numbering>
 </file>
@@ -1270,6 +2207,7 @@
   <w:style w:type="paragraph" w:default="1" w:styleId="Normal">
     <w:name w:val="Normal"/>
     <w:qFormat/>
+    <w:rsid w:val="00074C88"/>
   </w:style>
   <w:style w:type="character" w:default="1" w:styleId="DefaultParagraphFont">
     <w:name w:val="Default Paragraph Font"/>

</xml_diff>

<commit_message>
Added examples for the servlet topics.
</commit_message>
<xml_diff>
--- a/17 April 2018. - Server Side Web Scipting.docx
+++ b/17 April 2018. - Server Side Web Scipting.docx
@@ -237,36 +237,187 @@
         <w:ind w:left="2880" w:firstLine="720"/>
       </w:pPr>
       <w:r>
+        <w:t>- deployment of the descriptor (</w:t>
+      </w:r>
+      <w:r>
+        <w:rPr>
+          <w:b/>
+          <w:i/>
+        </w:rPr>
+        <w:t>web.xml</w:t>
+      </w:r>
+      <w:r>
+        <w:t>) for the web application.</w:t>
+      </w:r>
+    </w:p>
+    <w:p>
+      <w:pPr>
+        <w:ind w:left="2880" w:firstLine="720"/>
+      </w:pPr>
+      <w:r>
+        <w:t>- invoked implicitly by the server container when the servlet is called upon to service a client request &amp; no instance currently exists.</w:t>
+      </w:r>
+    </w:p>
+    <w:p/>
+    <w:p>
+      <w:pPr>
+        <w:pStyle w:val="ListParagraph"/>
+        <w:numPr>
+          <w:ilvl w:val="0"/>
+          <w:numId w:val="1"/>
+        </w:numPr>
+      </w:pPr>
+      <w:r>
+        <w:rPr>
+          <w:b/>
+        </w:rPr>
+        <w:t>i</w:t>
+      </w:r>
+      <w:r>
+        <w:rPr>
+          <w:b/>
+        </w:rPr>
+        <w:t>nitialization</w:t>
+      </w:r>
+      <w:r>
+        <w:rPr>
+          <w:b/>
+        </w:rPr>
+        <w:tab/>
+      </w:r>
+      <w:r>
+        <w:tab/>
+        <w:t>-&gt; int() method</w:t>
+      </w:r>
+    </w:p>
+    <w:p>
+      <w:pPr>
+        <w:ind w:left="2880" w:firstLine="720"/>
+      </w:pPr>
+      <w:r>
+        <w:t>-  invoked only once &amp; is intended for any startup initialization code for servlet.</w:t>
+      </w:r>
+    </w:p>
+    <w:p>
+      <w:pPr>
+        <w:ind w:left="2880" w:firstLine="720"/>
+      </w:pPr>
+      <w:r>
+        <w:t>- an action will occur in parsing the context of the application (</w:t>
+      </w:r>
+      <w:r>
+        <w:rPr>
+          <w:b/>
+          <w:i/>
+        </w:rPr>
+        <w:t>web.xml</w:t>
+      </w:r>
+      <w:r>
+        <w:t>).</w:t>
+      </w:r>
+    </w:p>
+    <w:p>
+      <w:pPr>
+        <w:ind w:left="720" w:firstLine="720"/>
+      </w:pPr>
+      <w:r>
         <w:t xml:space="preserve">- </w:t>
       </w:r>
-      <w:proofErr w:type="gramStart"/>
-      <w:r>
-        <w:t>deployment</w:t>
-      </w:r>
-      <w:proofErr w:type="gramEnd"/>
-      <w:r>
-        <w:t xml:space="preserve"> of the descriptor (</w:t>
-      </w:r>
-      <w:r>
-        <w:rPr>
-          <w:b/>
-          <w:i/>
-        </w:rPr>
-        <w:t>web.xml</w:t>
-      </w:r>
-      <w:r>
-        <w:t>) for the web application.</w:t>
-      </w:r>
-    </w:p>
-    <w:p>
-      <w:pPr>
-        <w:ind w:left="2880" w:firstLine="720"/>
-      </w:pPr>
-      <w:r>
-        <w:t>- invoked implicitly by the server container when the servlet is called upon to service a client request &amp; no instance currently exists.</w:t>
-      </w:r>
-    </w:p>
-    <w:p/>
+      <w:r>
+        <w:rPr>
+          <w:b/>
+          <w:i/>
+        </w:rPr>
+        <w:t>Example</w:t>
+      </w:r>
+      <w:r>
+        <w:rPr>
+          <w:b/>
+          <w:i/>
+        </w:rPr>
+        <w:t xml:space="preserve"> of specifying an element in web.xml</w:t>
+      </w:r>
+      <w:r>
+        <w:rPr>
+          <w:b/>
+          <w:i/>
+        </w:rPr>
+        <w:t>:</w:t>
+      </w:r>
+    </w:p>
+    <w:p>
+      <w:r>
+        <w:rPr>
+          <w:noProof/>
+        </w:rPr>
+        <w:drawing>
+          <wp:inline distT="0" distB="0" distL="0" distR="0" wp14:anchorId="1C9613FB" wp14:editId="0A3D0458">
+            <wp:extent cx="6055360" cy="933435"/>
+            <wp:effectExtent l="0" t="0" r="2540" b="635"/>
+            <wp:docPr id="1" name="Picture 1"/>
+            <wp:cNvGraphicFramePr>
+              <a:graphicFrameLocks xmlns:a="http://schemas.openxmlformats.org/drawingml/2006/main" noChangeAspect="1"/>
+            </wp:cNvGraphicFramePr>
+            <a:graphic xmlns:a="http://schemas.openxmlformats.org/drawingml/2006/main">
+              <a:graphicData uri="http://schemas.openxmlformats.org/drawingml/2006/picture">
+                <pic:pic xmlns:pic="http://schemas.openxmlformats.org/drawingml/2006/picture">
+                  <pic:nvPicPr>
+                    <pic:cNvPr id="1" name=""/>
+                    <pic:cNvPicPr/>
+                  </pic:nvPicPr>
+                  <pic:blipFill rotWithShape="1">
+                    <a:blip r:embed="rId5"/>
+                    <a:srcRect l="15705" t="7982" r="43750" b="80901"/>
+                    <a:stretch/>
+                  </pic:blipFill>
+                  <pic:spPr bwMode="auto">
+                    <a:xfrm>
+                      <a:off x="0" y="0"/>
+                      <a:ext cx="6218400" cy="958568"/>
+                    </a:xfrm>
+                    <a:prstGeom prst="rect">
+                      <a:avLst/>
+                    </a:prstGeom>
+                    <a:ln>
+                      <a:noFill/>
+                    </a:ln>
+                    <a:extLst>
+                      <a:ext uri="{53640926-AAD7-44D8-BBD7-CCE9431645EC}">
+                        <a14:shadowObscured xmlns:a14="http://schemas.microsoft.com/office/drawing/2010/main"/>
+                      </a:ext>
+                    </a:extLst>
+                  </pic:spPr>
+                </pic:pic>
+              </a:graphicData>
+            </a:graphic>
+          </wp:inline>
+        </w:drawing>
+      </w:r>
+      <w:r>
+        <w:tab/>
+        <w:t>*</w:t>
+      </w:r>
+      <w:r>
+        <w:rPr>
+          <w:highlight w:val="yellow"/>
+        </w:rPr>
+        <w:t xml:space="preserve">This method is called once in this server life cycle. The </w:t>
+      </w:r>
+      <w:r>
+        <w:rPr>
+          <w:b/>
+          <w:i/>
+          <w:highlight w:val="yellow"/>
+        </w:rPr>
+        <w:t>com.coursenotes.WebTechServletDemo</w:t>
+      </w:r>
+      <w:r>
+        <w:rPr>
+          <w:highlight w:val="yellow"/>
+        </w:rPr>
+        <w:t xml:space="preserve"> is the corresponding method to the server class, and this will invoke the web container.</w:t>
+      </w:r>
+    </w:p>
     <w:p>
       <w:pPr>
         <w:pStyle w:val="ListParagraph"/>
@@ -279,404 +430,34 @@
         <w:rPr>
           <w:b/>
         </w:rPr>
-        <w:t>i</w:t>
-      </w:r>
-      <w:r>
-        <w:rPr>
-          <w:b/>
-        </w:rPr>
-        <w:t>nitialization</w:t>
-      </w:r>
-      <w:r>
-        <w:rPr>
-          <w:b/>
-        </w:rPr>
-        <w:tab/>
-      </w:r>
-      <w:r>
-        <w:tab/>
-        <w:t xml:space="preserve">-&gt; </w:t>
-      </w:r>
-      <w:proofErr w:type="spellStart"/>
-      <w:r>
-        <w:t>int</w:t>
-      </w:r>
-      <w:proofErr w:type="spellEnd"/>
-      <w:r>
-        <w:t>() method</w:t>
-      </w:r>
-    </w:p>
-    <w:p>
-      <w:pPr>
-        <w:ind w:left="2880" w:firstLine="720"/>
-      </w:pPr>
-      <w:r>
-        <w:t>-  invoked only once &amp; is intended for any startup initialization code for servlet.</w:t>
-      </w:r>
-    </w:p>
-    <w:p>
-      <w:pPr>
-        <w:ind w:left="2880" w:firstLine="720"/>
-      </w:pPr>
-      <w:r>
-        <w:t xml:space="preserve">- </w:t>
-      </w:r>
-      <w:proofErr w:type="gramStart"/>
-      <w:r>
-        <w:t>an</w:t>
-      </w:r>
-      <w:proofErr w:type="gramEnd"/>
-      <w:r>
-        <w:t xml:space="preserve"> action will occur in parsing the context of the application (</w:t>
-      </w:r>
-      <w:r>
-        <w:rPr>
-          <w:b/>
-          <w:i/>
-        </w:rPr>
-        <w:t>web.xml</w:t>
-      </w:r>
-      <w:r>
-        <w:t>).</w:t>
-      </w:r>
-    </w:p>
-    <w:p>
-      <w:pPr>
-        <w:ind w:left="720" w:firstLine="720"/>
-      </w:pPr>
-      <w:r>
-        <w:t xml:space="preserve">- </w:t>
-      </w:r>
-      <w:r>
-        <w:rPr>
-          <w:b/>
-          <w:i/>
-        </w:rPr>
-        <w:t>Example</w:t>
-      </w:r>
-      <w:r>
-        <w:rPr>
-          <w:b/>
-          <w:i/>
-        </w:rPr>
-        <w:t xml:space="preserve"> of specifying an element in web.xml</w:t>
-      </w:r>
-      <w:r>
-        <w:rPr>
-          <w:b/>
-          <w:i/>
-        </w:rPr>
-        <w:t>:</w:t>
-      </w:r>
-    </w:p>
-    <w:p>
-      <w:pPr>
-        <w:ind w:left="1440" w:firstLine="720"/>
-        <w:rPr>
-          <w:rFonts w:ascii="Courier New" w:hAnsi="Courier New" w:cs="Courier New"/>
-        </w:rPr>
-      </w:pPr>
-      <w:r>
-        <w:t>&lt;</w:t>
-      </w:r>
-      <w:proofErr w:type="gramStart"/>
-      <w:r>
-        <w:rPr>
-          <w:rFonts w:ascii="Courier New" w:hAnsi="Courier New" w:cs="Courier New"/>
-        </w:rPr>
-        <w:t>servlet</w:t>
-      </w:r>
-      <w:proofErr w:type="gramEnd"/>
-      <w:r>
-        <w:rPr>
-          <w:rFonts w:ascii="Courier New" w:hAnsi="Courier New" w:cs="Courier New"/>
-        </w:rPr>
-        <w:t>&gt;</w:t>
-      </w:r>
-    </w:p>
-    <w:p>
-      <w:pPr>
-        <w:ind w:left="2160" w:firstLine="720"/>
-        <w:rPr>
-          <w:rFonts w:ascii="Courier New" w:hAnsi="Courier New" w:cs="Courier New"/>
-        </w:rPr>
-      </w:pPr>
-      <w:r>
-        <w:rPr>
-          <w:rFonts w:ascii="Courier New" w:hAnsi="Courier New" w:cs="Courier New"/>
-        </w:rPr>
-        <w:t>&lt;</w:t>
-      </w:r>
-      <w:proofErr w:type="gramStart"/>
-      <w:r>
-        <w:rPr>
-          <w:rFonts w:ascii="Courier New" w:hAnsi="Courier New" w:cs="Courier New"/>
-        </w:rPr>
-        <w:t>servlet-name</w:t>
-      </w:r>
-      <w:proofErr w:type="gramEnd"/>
-      <w:r>
-        <w:rPr>
-          <w:rFonts w:ascii="Courier New" w:hAnsi="Courier New" w:cs="Courier New"/>
-        </w:rPr>
-        <w:t>&gt;</w:t>
-      </w:r>
-    </w:p>
-    <w:p>
-      <w:pPr>
-        <w:ind w:left="2880" w:firstLine="720"/>
-        <w:rPr>
-          <w:rFonts w:ascii="Courier New" w:hAnsi="Courier New" w:cs="Courier New"/>
-        </w:rPr>
-      </w:pPr>
-      <w:proofErr w:type="spellStart"/>
-      <w:r>
-        <w:rPr>
-          <w:rFonts w:ascii="Courier New" w:hAnsi="Courier New" w:cs="Courier New"/>
-        </w:rPr>
-        <w:t>WebTechServletDemo</w:t>
-      </w:r>
-      <w:proofErr w:type="spellEnd"/>
-    </w:p>
-    <w:p>
-      <w:pPr>
-        <w:ind w:left="2880"/>
-        <w:rPr>
-          <w:rFonts w:ascii="Courier New" w:hAnsi="Courier New" w:cs="Courier New"/>
-        </w:rPr>
-      </w:pPr>
-      <w:r>
-        <w:rPr>
-          <w:rFonts w:ascii="Courier New" w:hAnsi="Courier New" w:cs="Courier New"/>
-        </w:rPr>
-        <w:t>&lt;/servlet-name&gt;</w:t>
-      </w:r>
-    </w:p>
-    <w:p>
-      <w:pPr>
-        <w:ind w:left="2160" w:firstLine="720"/>
-        <w:rPr>
-          <w:rFonts w:ascii="Courier New" w:hAnsi="Courier New" w:cs="Courier New"/>
-        </w:rPr>
-      </w:pPr>
-      <w:r>
-        <w:rPr>
-          <w:rFonts w:ascii="Courier New" w:hAnsi="Courier New" w:cs="Courier New"/>
-        </w:rPr>
-        <w:t>&lt;</w:t>
-      </w:r>
-      <w:proofErr w:type="gramStart"/>
-      <w:r>
-        <w:rPr>
-          <w:rFonts w:ascii="Courier New" w:hAnsi="Courier New" w:cs="Courier New"/>
-        </w:rPr>
-        <w:t>servlet-class</w:t>
-      </w:r>
-      <w:proofErr w:type="gramEnd"/>
-      <w:r>
-        <w:rPr>
-          <w:rFonts w:ascii="Courier New" w:hAnsi="Courier New" w:cs="Courier New"/>
-        </w:rPr>
-        <w:t>&gt;</w:t>
-      </w:r>
-    </w:p>
-    <w:p>
-      <w:pPr>
-        <w:ind w:left="2880" w:firstLine="720"/>
-        <w:rPr>
-          <w:rFonts w:ascii="Courier New" w:hAnsi="Courier New" w:cs="Courier New"/>
-        </w:rPr>
-      </w:pPr>
-      <w:proofErr w:type="spellStart"/>
-      <w:r>
-        <w:rPr>
-          <w:rFonts w:ascii="Courier New" w:hAnsi="Courier New" w:cs="Courier New"/>
-        </w:rPr>
-        <w:t>com.coursenotes.WebTechServletDemo</w:t>
-      </w:r>
-      <w:proofErr w:type="spellEnd"/>
-    </w:p>
-    <w:p>
-      <w:pPr>
-        <w:ind w:left="2160" w:firstLine="720"/>
-        <w:rPr>
-          <w:rFonts w:ascii="Courier New" w:hAnsi="Courier New" w:cs="Courier New"/>
-        </w:rPr>
-      </w:pPr>
-      <w:r>
-        <w:rPr>
-          <w:rFonts w:ascii="Courier New" w:hAnsi="Courier New" w:cs="Courier New"/>
-        </w:rPr>
-        <w:t>&lt;/servlet-class&gt;</w:t>
-      </w:r>
-    </w:p>
-    <w:p>
-      <w:pPr>
-        <w:ind w:left="2160" w:firstLine="720"/>
-        <w:rPr>
-          <w:rFonts w:ascii="Courier New" w:hAnsi="Courier New" w:cs="Courier New"/>
-        </w:rPr>
-      </w:pPr>
-      <w:r>
-        <w:rPr>
-          <w:rFonts w:ascii="Courier New" w:hAnsi="Courier New" w:cs="Courier New"/>
-        </w:rPr>
+        <w:t xml:space="preserve">request handling </w:t>
+      </w:r>
+      <w:r>
+        <w:rPr>
+          <w:b/>
+        </w:rPr>
+        <w:tab/>
+      </w:r>
+      <w:r>
+        <w:tab/>
+        <w:t>-&gt; service() method</w:t>
+      </w:r>
+    </w:p>
+    <w:p>
+      <w:pPr>
+        <w:ind w:left="3240" w:firstLine="360"/>
+      </w:pPr>
+      <w:r>
+        <w:t>- this method handle the request being send to the server.</w:t>
+      </w:r>
+    </w:p>
+    <w:p>
+      <w:pPr>
+        <w:ind w:left="3240" w:firstLine="360"/>
+      </w:pPr>
+      <w:r>
         <w:lastRenderedPageBreak/>
-        <w:t>&lt;</w:t>
-      </w:r>
-      <w:proofErr w:type="gramStart"/>
-      <w:r>
-        <w:rPr>
-          <w:rFonts w:ascii="Courier New" w:hAnsi="Courier New" w:cs="Courier New"/>
-        </w:rPr>
-        <w:t>load-on-startup</w:t>
-      </w:r>
-      <w:proofErr w:type="gramEnd"/>
-      <w:r>
-        <w:rPr>
-          <w:rFonts w:ascii="Courier New" w:hAnsi="Courier New" w:cs="Courier New"/>
-        </w:rPr>
-        <w:t>&gt;</w:t>
-      </w:r>
-    </w:p>
-    <w:p>
-      <w:pPr>
-        <w:ind w:left="2160" w:firstLine="720"/>
-        <w:rPr>
-          <w:rFonts w:ascii="Courier New" w:hAnsi="Courier New" w:cs="Courier New"/>
-        </w:rPr>
-      </w:pPr>
-      <w:r>
-        <w:rPr>
-          <w:rFonts w:ascii="Courier New" w:hAnsi="Courier New" w:cs="Courier New"/>
-        </w:rPr>
-        <w:tab/>
-        <w:t>1</w:t>
-      </w:r>
-    </w:p>
-    <w:p>
-      <w:pPr>
-        <w:ind w:left="2160" w:firstLine="720"/>
-        <w:rPr>
-          <w:rFonts w:ascii="Courier New" w:hAnsi="Courier New" w:cs="Courier New"/>
-        </w:rPr>
-      </w:pPr>
-      <w:r>
-        <w:rPr>
-          <w:rFonts w:ascii="Courier New" w:hAnsi="Courier New" w:cs="Courier New"/>
-        </w:rPr>
-        <w:t>&lt;/load-on-startup&gt;</w:t>
-      </w:r>
-    </w:p>
-    <w:p>
-      <w:pPr>
-        <w:rPr>
-          <w:rFonts w:ascii="Courier New" w:hAnsi="Courier New" w:cs="Courier New"/>
-        </w:rPr>
-      </w:pPr>
-      <w:r>
-        <w:rPr>
-          <w:rFonts w:ascii="Courier New" w:hAnsi="Courier New" w:cs="Courier New"/>
-        </w:rPr>
-        <w:tab/>
-      </w:r>
-      <w:r>
-        <w:rPr>
-          <w:rFonts w:ascii="Courier New" w:hAnsi="Courier New" w:cs="Courier New"/>
-        </w:rPr>
-        <w:tab/>
-      </w:r>
-      <w:r>
-        <w:rPr>
-          <w:rFonts w:ascii="Courier New" w:hAnsi="Courier New" w:cs="Courier New"/>
-        </w:rPr>
-        <w:tab/>
-        <w:t>&lt;/servlet&gt;</w:t>
-      </w:r>
-    </w:p>
-    <w:p>
-      <w:r>
-        <w:tab/>
-        <w:t>*</w:t>
-      </w:r>
-      <w:r>
-        <w:rPr>
-          <w:highlight w:val="yellow"/>
-        </w:rPr>
-        <w:t xml:space="preserve">This method is called once in this server life cycle. The </w:t>
-      </w:r>
-      <w:proofErr w:type="spellStart"/>
-      <w:r>
-        <w:rPr>
-          <w:b/>
-          <w:i/>
-          <w:highlight w:val="yellow"/>
-        </w:rPr>
-        <w:t>com.coursenotes.WebTechServletDemo</w:t>
-      </w:r>
-      <w:proofErr w:type="spellEnd"/>
-      <w:r>
-        <w:rPr>
-          <w:highlight w:val="yellow"/>
-        </w:rPr>
-        <w:t xml:space="preserve"> is the corresponding method to the server class, and this will invoke the web container.</w:t>
-      </w:r>
-    </w:p>
-    <w:p>
-      <w:pPr>
-        <w:pStyle w:val="ListParagraph"/>
-        <w:numPr>
-          <w:ilvl w:val="0"/>
-          <w:numId w:val="1"/>
-        </w:numPr>
-      </w:pPr>
-      <w:r>
-        <w:rPr>
-          <w:b/>
-        </w:rPr>
-        <w:t xml:space="preserve">request handling </w:t>
-      </w:r>
-      <w:r>
-        <w:rPr>
-          <w:b/>
-        </w:rPr>
-        <w:tab/>
-      </w:r>
-      <w:r>
-        <w:tab/>
-        <w:t>-&gt; service() method</w:t>
-      </w:r>
-    </w:p>
-    <w:p>
-      <w:pPr>
-        <w:ind w:left="3240" w:firstLine="360"/>
-      </w:pPr>
-      <w:r>
-        <w:t xml:space="preserve">- </w:t>
-      </w:r>
-      <w:proofErr w:type="gramStart"/>
-      <w:r>
-        <w:t>this</w:t>
-      </w:r>
-      <w:proofErr w:type="gramEnd"/>
-      <w:r>
-        <w:t xml:space="preserve"> method handle the request being send to the server.</w:t>
-      </w:r>
-    </w:p>
-    <w:p>
-      <w:pPr>
-        <w:ind w:left="3240" w:firstLine="360"/>
-      </w:pPr>
-      <w:r>
-        <w:t xml:space="preserve">- </w:t>
-      </w:r>
-      <w:proofErr w:type="gramStart"/>
-      <w:r>
-        <w:t>different</w:t>
-      </w:r>
-      <w:proofErr w:type="gramEnd"/>
-      <w:r>
-        <w:t xml:space="preserve"> types of request:</w:t>
+        <w:t>- different types of request:</w:t>
       </w:r>
     </w:p>
     <w:p>
@@ -752,19 +533,11 @@
         <w:tab/>
         <w:t xml:space="preserve">-      </w:t>
       </w:r>
-      <w:proofErr w:type="gramStart"/>
-      <w:r>
-        <w:rPr>
-          <w:b/>
-        </w:rPr>
-        <w:t>destruction</w:t>
-      </w:r>
-      <w:proofErr w:type="gramEnd"/>
-      <w:r>
-        <w:rPr>
-          <w:b/>
-        </w:rPr>
-        <w:t xml:space="preserve"> </w:t>
+      <w:r>
+        <w:rPr>
+          <w:b/>
+        </w:rPr>
+        <w:t xml:space="preserve">destruction </w:t>
       </w:r>
       <w:r>
         <w:rPr>
@@ -915,39 +688,7 @@
         <w:t>application server</w:t>
       </w:r>
       <w:r>
-        <w:t xml:space="preserve">’ (e.g. Apache </w:t>
-      </w:r>
-      <w:proofErr w:type="spellStart"/>
-      <w:r>
-        <w:t>TomCat</w:t>
-      </w:r>
-      <w:proofErr w:type="spellEnd"/>
-      <w:r>
-        <w:t xml:space="preserve">, Red Hat </w:t>
-      </w:r>
-      <w:proofErr w:type="spellStart"/>
-      <w:r>
-        <w:t>JBoss</w:t>
-      </w:r>
-      <w:proofErr w:type="spellEnd"/>
-      <w:r>
-        <w:t xml:space="preserve"> / </w:t>
-      </w:r>
-      <w:proofErr w:type="spellStart"/>
-      <w:r>
-        <w:t>WildFly</w:t>
-      </w:r>
-      <w:proofErr w:type="spellEnd"/>
-      <w:r>
-        <w:t xml:space="preserve">, Oracle </w:t>
-      </w:r>
-      <w:proofErr w:type="spellStart"/>
-      <w:r>
-        <w:t>GlassFish</w:t>
-      </w:r>
-      <w:proofErr w:type="spellEnd"/>
-      <w:r>
-        <w:t>, IBM Web Sphere)</w:t>
+        <w:t>’ (e.g. Apache TomCat, Red Hat JBoss / WildFly, Oracle GlassFish, IBM Web Sphere)</w:t>
       </w:r>
     </w:p>
     <w:p>
@@ -959,15 +700,7 @@
         </w:numPr>
       </w:pPr>
       <w:r>
-        <w:t xml:space="preserve">The service() method call is routed to a </w:t>
-      </w:r>
-      <w:proofErr w:type="spellStart"/>
-      <w:r>
-        <w:t>doXXX</w:t>
-      </w:r>
-      <w:proofErr w:type="spellEnd"/>
-      <w:r>
-        <w:t>() call, depending on the http request method</w:t>
+        <w:t>The service() method call is routed to a doXXX() call, depending on the http request method</w:t>
       </w:r>
     </w:p>
     <w:p>
@@ -978,13 +711,8 @@
           <w:numId w:val="1"/>
         </w:numPr>
       </w:pPr>
-      <w:proofErr w:type="spellStart"/>
-      <w:r>
-        <w:t>doGet</w:t>
-      </w:r>
-      <w:proofErr w:type="spellEnd"/>
-      <w:r>
-        <w:t>()</w:t>
+      <w:r>
+        <w:t>doGet()</w:t>
       </w:r>
       <w:r>
         <w:rPr>
@@ -1008,13 +736,8 @@
           <w:numId w:val="1"/>
         </w:numPr>
       </w:pPr>
-      <w:proofErr w:type="spellStart"/>
-      <w:r>
-        <w:t>doPost</w:t>
-      </w:r>
-      <w:proofErr w:type="spellEnd"/>
-      <w:r>
-        <w:t>()</w:t>
+      <w:r>
+        <w:t>doPost()</w:t>
       </w:r>
     </w:p>
     <w:p>
@@ -1025,13 +748,8 @@
           <w:numId w:val="1"/>
         </w:numPr>
       </w:pPr>
-      <w:proofErr w:type="spellStart"/>
-      <w:r>
-        <w:t>doHead</w:t>
-      </w:r>
-      <w:proofErr w:type="spellEnd"/>
-      <w:r>
-        <w:t>()</w:t>
+      <w:r>
+        <w:t>doHead()</w:t>
       </w:r>
     </w:p>
     <w:p>
@@ -1042,13 +760,8 @@
           <w:numId w:val="1"/>
         </w:numPr>
       </w:pPr>
-      <w:proofErr w:type="spellStart"/>
-      <w:r>
-        <w:t>doPut</w:t>
-      </w:r>
-      <w:proofErr w:type="spellEnd"/>
-      <w:r>
-        <w:t>()</w:t>
+      <w:r>
+        <w:t>doPut()</w:t>
       </w:r>
     </w:p>
     <w:p>
@@ -1059,13 +772,8 @@
           <w:numId w:val="1"/>
         </w:numPr>
       </w:pPr>
-      <w:proofErr w:type="spellStart"/>
-      <w:r>
-        <w:t>doDelete</w:t>
-      </w:r>
-      <w:proofErr w:type="spellEnd"/>
-      <w:r>
-        <w:t>()</w:t>
+      <w:r>
+        <w:t>doDelete()</w:t>
       </w:r>
     </w:p>
     <w:p>
@@ -1076,13 +784,8 @@
           <w:numId w:val="1"/>
         </w:numPr>
       </w:pPr>
-      <w:proofErr w:type="spellStart"/>
-      <w:r>
-        <w:t>doOptions</w:t>
-      </w:r>
-      <w:proofErr w:type="spellEnd"/>
-      <w:r>
-        <w:t>()</w:t>
+      <w:r>
+        <w:t>doOptions()</w:t>
       </w:r>
     </w:p>
     <w:p>
@@ -1093,331 +796,192 @@
           <w:numId w:val="1"/>
         </w:numPr>
       </w:pPr>
-      <w:proofErr w:type="spellStart"/>
-      <w:r>
-        <w:t>doTrace</w:t>
-      </w:r>
-      <w:proofErr w:type="spellEnd"/>
-      <w:r>
-        <w:t>()</w:t>
+      <w:r>
+        <w:t>doTrace()</w:t>
       </w:r>
     </w:p>
     <w:p>
       <w:pPr>
         <w:pStyle w:val="ListParagraph"/>
         <w:ind w:left="1800"/>
+      </w:pPr>
+    </w:p>
+    <w:p>
+      <w:pPr>
+        <w:rPr>
+          <w:b/>
+          <w:i/>
+        </w:rPr>
+      </w:pPr>
+      <w:r>
+        <w:rPr>
+          <w:noProof/>
+        </w:rPr>
+        <w:drawing>
+          <wp:anchor distT="0" distB="0" distL="114300" distR="114300" simplePos="0" relativeHeight="251658240" behindDoc="1" locked="0" layoutInCell="1" allowOverlap="1">
+            <wp:simplePos x="0" y="0"/>
+            <wp:positionH relativeFrom="column">
+              <wp:posOffset>17253</wp:posOffset>
+            </wp:positionH>
+            <wp:positionV relativeFrom="paragraph">
+              <wp:posOffset>289872</wp:posOffset>
+            </wp:positionV>
+            <wp:extent cx="6046087" cy="1013557"/>
+            <wp:effectExtent l="0" t="0" r="0" b="0"/>
+            <wp:wrapNone/>
+            <wp:docPr id="2" name="Picture 2"/>
+            <wp:cNvGraphicFramePr>
+              <a:graphicFrameLocks xmlns:a="http://schemas.openxmlformats.org/drawingml/2006/main" noChangeAspect="1"/>
+            </wp:cNvGraphicFramePr>
+            <a:graphic xmlns:a="http://schemas.openxmlformats.org/drawingml/2006/main">
+              <a:graphicData uri="http://schemas.openxmlformats.org/drawingml/2006/picture">
+                <pic:pic xmlns:pic="http://schemas.openxmlformats.org/drawingml/2006/picture">
+                  <pic:nvPicPr>
+                    <pic:cNvPr id="1" name=""/>
+                    <pic:cNvPicPr/>
+                  </pic:nvPicPr>
+                  <pic:blipFill rotWithShape="1">
+                    <a:blip r:embed="rId6">
+                      <a:extLst>
+                        <a:ext uri="{28A0092B-C50C-407E-A947-70E740481C1C}">
+                          <a14:useLocalDpi xmlns:a14="http://schemas.microsoft.com/office/drawing/2010/main" val="0"/>
+                        </a:ext>
+                      </a:extLst>
+                    </a:blip>
+                    <a:srcRect l="16413" t="7505" r="33433" b="77539"/>
+                    <a:stretch/>
+                  </pic:blipFill>
+                  <pic:spPr bwMode="auto">
+                    <a:xfrm>
+                      <a:off x="0" y="0"/>
+                      <a:ext cx="6085837" cy="1020221"/>
+                    </a:xfrm>
+                    <a:prstGeom prst="rect">
+                      <a:avLst/>
+                    </a:prstGeom>
+                    <a:ln>
+                      <a:noFill/>
+                    </a:ln>
+                    <a:extLst>
+                      <a:ext uri="{53640926-AAD7-44D8-BBD7-CCE9431645EC}">
+                        <a14:shadowObscured xmlns:a14="http://schemas.microsoft.com/office/drawing/2010/main"/>
+                      </a:ext>
+                    </a:extLst>
+                  </pic:spPr>
+                </pic:pic>
+              </a:graphicData>
+            </a:graphic>
+            <wp14:sizeRelH relativeFrom="margin">
+              <wp14:pctWidth>0</wp14:pctWidth>
+            </wp14:sizeRelH>
+            <wp14:sizeRelV relativeFrom="margin">
+              <wp14:pctHeight>0</wp14:pctHeight>
+            </wp14:sizeRelV>
+          </wp:anchor>
+        </w:drawing>
+      </w:r>
+      <w:r>
+        <w:rPr>
+          <w:b/>
+          <w:i/>
+        </w:rPr>
+        <w:t>EXAMPLE ON HANDLING BOTH GET &amp; POST REQUEST</w:t>
+      </w:r>
+      <w:r>
+        <w:rPr>
+          <w:b/>
+          <w:i/>
+        </w:rPr>
+        <w:t>:</w:t>
+      </w:r>
+    </w:p>
+    <w:p>
+      <w:pPr>
+        <w:ind w:left="1440"/>
+        <w:rPr>
+          <w:b/>
+          <w:i/>
+        </w:rPr>
+      </w:pPr>
+    </w:p>
+    <w:p>
+      <w:pPr>
+        <w:rPr>
+          <w:b/>
+          <w:i/>
+        </w:rPr>
+      </w:pPr>
+    </w:p>
+    <w:p>
+      <w:pPr>
+        <w:rPr>
+          <w:b/>
+          <w:i/>
+        </w:rPr>
+      </w:pPr>
+    </w:p>
+    <w:p>
+      <w:pPr>
+        <w:rPr>
+          <w:b/>
+          <w:i/>
+        </w:rPr>
+      </w:pPr>
+    </w:p>
+    <w:p>
+      <w:pPr>
+        <w:rPr>
+          <w:b/>
+          <w:i/>
+        </w:rPr>
+      </w:pPr>
+    </w:p>
+    <w:p>
+      <w:pPr>
+        <w:rPr>
+          <w:b/>
+          <w:i/>
+        </w:rPr>
+      </w:pPr>
+    </w:p>
+    <w:p>
+      <w:pPr>
+        <w:rPr>
+          <w:b/>
+          <w:i/>
+        </w:rPr>
+      </w:pPr>
+    </w:p>
+    <w:p>
+      <w:pPr>
+        <w:pStyle w:val="ListParagraph"/>
+        <w:numPr>
+          <w:ilvl w:val="0"/>
+          <w:numId w:val="1"/>
+        </w:numPr>
+        <w:rPr>
+          <w:b/>
+          <w:i/>
+        </w:rPr>
+      </w:pPr>
+      <w:r>
+        <w:rPr>
+          <w:b/>
+          <w:i/>
+        </w:rPr>
+        <w:t>The doXXX() methods are passed in 2 arguments:</w:t>
+      </w:r>
+    </w:p>
+    <w:p>
+      <w:pPr>
+        <w:pStyle w:val="ListParagraph"/>
+        <w:ind w:left="1080"/>
       </w:pPr>
       <w:bookmarkStart w:id="0" w:name="_GoBack"/>
       <w:bookmarkEnd w:id="0"/>
     </w:p>
     <w:p>
       <w:pPr>
-        <w:ind w:left="1440"/>
-        <w:rPr>
-          <w:b/>
-          <w:i/>
-        </w:rPr>
-      </w:pPr>
-      <w:r>
-        <w:rPr>
-          <w:b/>
-          <w:i/>
-        </w:rPr>
-        <w:t>EXAMPLE ON HANDLING BOTH GET &amp; POST REQUEST</w:t>
-      </w:r>
-      <w:r>
-        <w:rPr>
-          <w:b/>
-          <w:i/>
-        </w:rPr>
-        <w:t>:</w:t>
-      </w:r>
-    </w:p>
-    <w:p>
-      <w:pPr>
-        <w:ind w:left="720" w:firstLine="720"/>
-        <w:rPr>
-          <w:rFonts w:ascii="Courier New" w:hAnsi="Courier New" w:cs="Courier New"/>
-        </w:rPr>
-      </w:pPr>
-      <w:proofErr w:type="gramStart"/>
-      <w:r>
-        <w:rPr>
-          <w:rFonts w:ascii="Courier New" w:hAnsi="Courier New" w:cs="Courier New"/>
-        </w:rPr>
-        <w:t>public</w:t>
-      </w:r>
-      <w:proofErr w:type="gramEnd"/>
-      <w:r>
-        <w:rPr>
-          <w:rFonts w:ascii="Courier New" w:hAnsi="Courier New" w:cs="Courier New"/>
-        </w:rPr>
-        <w:t xml:space="preserve"> class </w:t>
-      </w:r>
-      <w:proofErr w:type="spellStart"/>
-      <w:r>
-        <w:rPr>
-          <w:rFonts w:ascii="Courier New" w:hAnsi="Courier New" w:cs="Courier New"/>
-        </w:rPr>
-        <w:t>DemoHttpServlet</w:t>
-      </w:r>
-      <w:proofErr w:type="spellEnd"/>
-      <w:r>
-        <w:rPr>
-          <w:rFonts w:ascii="Courier New" w:hAnsi="Courier New" w:cs="Courier New"/>
-        </w:rPr>
-        <w:t xml:space="preserve"> extends </w:t>
-      </w:r>
-      <w:proofErr w:type="spellStart"/>
-      <w:r>
-        <w:rPr>
-          <w:rFonts w:ascii="Courier New" w:hAnsi="Courier New" w:cs="Courier New"/>
-        </w:rPr>
-        <w:t>HttpServlet</w:t>
-      </w:r>
-      <w:proofErr w:type="spellEnd"/>
-      <w:r>
-        <w:rPr>
-          <w:rFonts w:ascii="Courier New" w:hAnsi="Courier New" w:cs="Courier New"/>
-        </w:rPr>
-        <w:t>{</w:t>
-      </w:r>
-    </w:p>
-    <w:p>
-      <w:pPr>
-        <w:ind w:left="2880"/>
-        <w:rPr>
-          <w:rFonts w:ascii="Courier New" w:hAnsi="Courier New" w:cs="Courier New"/>
-        </w:rPr>
-      </w:pPr>
-      <w:proofErr w:type="gramStart"/>
-      <w:r>
-        <w:rPr>
-          <w:rFonts w:ascii="Courier New" w:hAnsi="Courier New" w:cs="Courier New"/>
-        </w:rPr>
-        <w:t>protected</w:t>
-      </w:r>
-      <w:proofErr w:type="gramEnd"/>
-      <w:r>
-        <w:rPr>
-          <w:rFonts w:ascii="Courier New" w:hAnsi="Courier New" w:cs="Courier New"/>
-        </w:rPr>
-        <w:t xml:space="preserve"> void </w:t>
-      </w:r>
-      <w:proofErr w:type="spellStart"/>
-      <w:r>
-        <w:rPr>
-          <w:rFonts w:ascii="Courier New" w:hAnsi="Courier New" w:cs="Courier New"/>
-        </w:rPr>
-        <w:t>doGet</w:t>
-      </w:r>
-      <w:proofErr w:type="spellEnd"/>
-      <w:r>
-        <w:rPr>
-          <w:rFonts w:ascii="Courier New" w:hAnsi="Courier New" w:cs="Courier New"/>
-        </w:rPr>
-        <w:t>(</w:t>
-      </w:r>
-      <w:proofErr w:type="spellStart"/>
-      <w:r>
-        <w:rPr>
-          <w:rFonts w:ascii="Courier New" w:hAnsi="Courier New" w:cs="Courier New"/>
-        </w:rPr>
-        <w:t>HttpServletRequest</w:t>
-      </w:r>
-      <w:proofErr w:type="spellEnd"/>
-      <w:r>
-        <w:rPr>
-          <w:rFonts w:ascii="Courier New" w:hAnsi="Courier New" w:cs="Courier New"/>
-        </w:rPr>
-        <w:t xml:space="preserve"> request,</w:t>
-      </w:r>
-      <w:r>
-        <w:rPr>
-          <w:rFonts w:ascii="Courier New" w:hAnsi="Courier New" w:cs="Courier New"/>
-        </w:rPr>
-        <w:t xml:space="preserve">    </w:t>
-      </w:r>
-      <w:proofErr w:type="spellStart"/>
-      <w:r>
-        <w:rPr>
-          <w:rFonts w:ascii="Courier New" w:hAnsi="Courier New" w:cs="Courier New"/>
-        </w:rPr>
-        <w:t>HttpServletResponse</w:t>
-      </w:r>
-      <w:proofErr w:type="spellEnd"/>
-      <w:r>
-        <w:rPr>
-          <w:rFonts w:ascii="Courier New" w:hAnsi="Courier New" w:cs="Courier New"/>
-        </w:rPr>
-        <w:t xml:space="preserve"> response)</w:t>
-      </w:r>
-    </w:p>
-    <w:p>
-      <w:pPr>
-        <w:ind w:left="2880"/>
-        <w:rPr>
-          <w:rFonts w:ascii="Courier New" w:hAnsi="Courier New" w:cs="Courier New"/>
-        </w:rPr>
-      </w:pPr>
-      <w:r>
-        <w:rPr>
-          <w:rFonts w:ascii="Courier New" w:hAnsi="Courier New" w:cs="Courier New"/>
-        </w:rPr>
-        <w:tab/>
-      </w:r>
-      <w:r>
-        <w:rPr>
-          <w:rFonts w:ascii="Courier New" w:hAnsi="Courier New" w:cs="Courier New"/>
-        </w:rPr>
-        <w:tab/>
-      </w:r>
-      <w:proofErr w:type="gramStart"/>
-      <w:r>
-        <w:rPr>
-          <w:rFonts w:ascii="Courier New" w:hAnsi="Courier New" w:cs="Courier New"/>
-        </w:rPr>
-        <w:t>throws</w:t>
-      </w:r>
-      <w:proofErr w:type="gramEnd"/>
-      <w:r>
-        <w:rPr>
-          <w:rFonts w:ascii="Courier New" w:hAnsi="Courier New" w:cs="Courier New"/>
-        </w:rPr>
-        <w:t xml:space="preserve"> </w:t>
-      </w:r>
-      <w:proofErr w:type="spellStart"/>
-      <w:r>
-        <w:rPr>
-          <w:rFonts w:ascii="Courier New" w:hAnsi="Courier New" w:cs="Courier New"/>
-        </w:rPr>
-        <w:t>ServletException</w:t>
-      </w:r>
-      <w:proofErr w:type="spellEnd"/>
-      <w:r>
-        <w:rPr>
-          <w:rFonts w:ascii="Courier New" w:hAnsi="Courier New" w:cs="Courier New"/>
-        </w:rPr>
-        <w:t xml:space="preserve">, </w:t>
-      </w:r>
-      <w:proofErr w:type="spellStart"/>
-      <w:r>
-        <w:rPr>
-          <w:rFonts w:ascii="Courier New" w:hAnsi="Courier New" w:cs="Courier New"/>
-        </w:rPr>
-        <w:t>IOException</w:t>
-      </w:r>
-      <w:proofErr w:type="spellEnd"/>
-      <w:r>
-        <w:rPr>
-          <w:rFonts w:ascii="Courier New" w:hAnsi="Courier New" w:cs="Courier New"/>
-        </w:rPr>
-        <w:t>{</w:t>
-      </w:r>
-    </w:p>
-    <w:p>
-      <w:pPr>
-        <w:ind w:left="2880"/>
-        <w:rPr>
-          <w:rFonts w:ascii="Courier New" w:hAnsi="Courier New" w:cs="Courier New"/>
-        </w:rPr>
-      </w:pPr>
-      <w:r>
-        <w:rPr>
-          <w:rFonts w:ascii="Courier New" w:hAnsi="Courier New" w:cs="Courier New"/>
-        </w:rPr>
-        <w:tab/>
-      </w:r>
-      <w:proofErr w:type="spellStart"/>
-      <w:proofErr w:type="gramStart"/>
-      <w:r>
-        <w:rPr>
-          <w:rFonts w:ascii="Courier New" w:hAnsi="Courier New" w:cs="Courier New"/>
-        </w:rPr>
-        <w:t>response.getWriter</w:t>
-      </w:r>
-      <w:proofErr w:type="spellEnd"/>
-      <w:r>
-        <w:rPr>
-          <w:rFonts w:ascii="Courier New" w:hAnsi="Courier New" w:cs="Courier New"/>
-        </w:rPr>
-        <w:t>(</w:t>
-      </w:r>
-      <w:proofErr w:type="gramEnd"/>
-      <w:r>
-        <w:rPr>
-          <w:rFonts w:ascii="Courier New" w:hAnsi="Courier New" w:cs="Courier New"/>
-        </w:rPr>
-        <w:t>).write(“&lt;html&gt;&lt;body&gt;GET response&lt;/body&gt;&lt;/html&gt;”);</w:t>
-      </w:r>
-    </w:p>
-    <w:p>
-      <w:pPr>
-        <w:ind w:left="1440" w:firstLine="720"/>
-        <w:rPr>
-          <w:rFonts w:ascii="Courier New" w:hAnsi="Courier New" w:cs="Courier New"/>
-        </w:rPr>
-      </w:pPr>
-      <w:r>
-        <w:rPr>
-          <w:rFonts w:ascii="Courier New" w:hAnsi="Courier New" w:cs="Courier New"/>
-        </w:rPr>
-        <w:t>}</w:t>
-      </w:r>
-    </w:p>
-    <w:p>
-      <w:pPr>
-        <w:ind w:left="1440"/>
-        <w:rPr>
-          <w:b/>
-          <w:i/>
-        </w:rPr>
-      </w:pPr>
-    </w:p>
-    <w:p>
-      <w:pPr>
-        <w:pStyle w:val="ListParagraph"/>
-        <w:numPr>
-          <w:ilvl w:val="0"/>
-          <w:numId w:val="1"/>
-        </w:numPr>
-        <w:rPr>
-          <w:b/>
-          <w:i/>
-        </w:rPr>
-      </w:pPr>
-      <w:r>
-        <w:rPr>
-          <w:b/>
-          <w:i/>
-        </w:rPr>
-        <w:t xml:space="preserve">The </w:t>
-      </w:r>
-      <w:proofErr w:type="spellStart"/>
-      <w:r>
-        <w:rPr>
-          <w:b/>
-          <w:i/>
-        </w:rPr>
-        <w:t>doXXX</w:t>
-      </w:r>
-      <w:proofErr w:type="spellEnd"/>
-      <w:r>
-        <w:rPr>
-          <w:b/>
-          <w:i/>
-        </w:rPr>
-        <w:t>() methods are passed in 2 arguments:</w:t>
-      </w:r>
-    </w:p>
-    <w:p>
-      <w:pPr>
-        <w:pStyle w:val="ListParagraph"/>
-        <w:ind w:left="1080"/>
-      </w:pPr>
-    </w:p>
-    <w:p>
-      <w:pPr>
         <w:pStyle w:val="ListParagraph"/>
         <w:numPr>
           <w:ilvl w:val="1"/>
@@ -1427,14 +991,12 @@
           <w:b/>
         </w:rPr>
       </w:pPr>
-      <w:proofErr w:type="spellStart"/>
       <w:r>
         <w:rPr>
           <w:b/>
         </w:rPr>
         <w:t>HTTPServletRequest</w:t>
       </w:r>
-      <w:proofErr w:type="spellEnd"/>
     </w:p>
     <w:p>
       <w:pPr>
@@ -1544,14 +1106,12 @@
           <w:b/>
         </w:rPr>
       </w:pPr>
-      <w:proofErr w:type="spellStart"/>
       <w:r>
         <w:rPr>
           <w:b/>
         </w:rPr>
         <w:t>HTTPServletResponse</w:t>
       </w:r>
-      <w:proofErr w:type="spellEnd"/>
     </w:p>
     <w:p>
       <w:pPr>

</xml_diff>

<commit_message>
added the contents of php
</commit_message>
<xml_diff>
--- a/17 April 2018. - Server Side Web Scipting.docx
+++ b/17 April 2018. - Server Side Web Scipting.docx
@@ -237,36 +237,187 @@
         <w:ind w:left="2880" w:firstLine="720"/>
       </w:pPr>
       <w:r>
+        <w:t>- deployment of the descriptor (</w:t>
+      </w:r>
+      <w:r>
+        <w:rPr>
+          <w:b/>
+          <w:i/>
+        </w:rPr>
+        <w:t>web.xml</w:t>
+      </w:r>
+      <w:r>
+        <w:t>) for the web application.</w:t>
+      </w:r>
+    </w:p>
+    <w:p>
+      <w:pPr>
+        <w:ind w:left="2880" w:firstLine="720"/>
+      </w:pPr>
+      <w:r>
+        <w:t>- invoked implicitly by the server container when the servlet is called upon to service a client request &amp; no instance currently exists.</w:t>
+      </w:r>
+    </w:p>
+    <w:p/>
+    <w:p>
+      <w:pPr>
+        <w:pStyle w:val="ListParagraph"/>
+        <w:numPr>
+          <w:ilvl w:val="0"/>
+          <w:numId w:val="1"/>
+        </w:numPr>
+      </w:pPr>
+      <w:r>
+        <w:rPr>
+          <w:b/>
+        </w:rPr>
+        <w:t>i</w:t>
+      </w:r>
+      <w:r>
+        <w:rPr>
+          <w:b/>
+        </w:rPr>
+        <w:t>nitialization</w:t>
+      </w:r>
+      <w:r>
+        <w:rPr>
+          <w:b/>
+        </w:rPr>
+        <w:tab/>
+      </w:r>
+      <w:r>
+        <w:tab/>
+        <w:t>-&gt; int() method</w:t>
+      </w:r>
+    </w:p>
+    <w:p>
+      <w:pPr>
+        <w:ind w:left="2880" w:firstLine="720"/>
+      </w:pPr>
+      <w:r>
+        <w:t>-  invoked only once &amp; is intended for any startup initialization code for servlet.</w:t>
+      </w:r>
+    </w:p>
+    <w:p>
+      <w:pPr>
+        <w:ind w:left="2880" w:firstLine="720"/>
+      </w:pPr>
+      <w:r>
+        <w:t>- an action will occur in parsing the context of the application (</w:t>
+      </w:r>
+      <w:r>
+        <w:rPr>
+          <w:b/>
+          <w:i/>
+        </w:rPr>
+        <w:t>web.xml</w:t>
+      </w:r>
+      <w:r>
+        <w:t>).</w:t>
+      </w:r>
+    </w:p>
+    <w:p>
+      <w:pPr>
+        <w:ind w:left="720" w:firstLine="720"/>
+      </w:pPr>
+      <w:r>
         <w:t xml:space="preserve">- </w:t>
       </w:r>
-      <w:proofErr w:type="gramStart"/>
-      <w:r>
-        <w:t>deployment</w:t>
-      </w:r>
-      <w:proofErr w:type="gramEnd"/>
-      <w:r>
-        <w:t xml:space="preserve"> of the descriptor (</w:t>
-      </w:r>
-      <w:r>
-        <w:rPr>
-          <w:b/>
-          <w:i/>
-        </w:rPr>
-        <w:t>web.xml</w:t>
-      </w:r>
-      <w:r>
-        <w:t>) for the web application.</w:t>
-      </w:r>
-    </w:p>
-    <w:p>
-      <w:pPr>
-        <w:ind w:left="2880" w:firstLine="720"/>
-      </w:pPr>
-      <w:r>
-        <w:t>- invoked implicitly by the server container when the servlet is called upon to service a client request &amp; no instance currently exists.</w:t>
-      </w:r>
-    </w:p>
-    <w:p/>
+      <w:r>
+        <w:rPr>
+          <w:b/>
+          <w:i/>
+        </w:rPr>
+        <w:t>Example</w:t>
+      </w:r>
+      <w:r>
+        <w:rPr>
+          <w:b/>
+          <w:i/>
+        </w:rPr>
+        <w:t xml:space="preserve"> of specifying an element in web.xml</w:t>
+      </w:r>
+      <w:r>
+        <w:rPr>
+          <w:b/>
+          <w:i/>
+        </w:rPr>
+        <w:t>:</w:t>
+      </w:r>
+    </w:p>
+    <w:p>
+      <w:r>
+        <w:rPr>
+          <w:noProof/>
+        </w:rPr>
+        <w:drawing>
+          <wp:inline distT="0" distB="0" distL="0" distR="0" wp14:anchorId="1C9613FB" wp14:editId="0A3D0458">
+            <wp:extent cx="6055360" cy="933435"/>
+            <wp:effectExtent l="0" t="0" r="2540" b="635"/>
+            <wp:docPr id="1" name="Picture 1"/>
+            <wp:cNvGraphicFramePr>
+              <a:graphicFrameLocks xmlns:a="http://schemas.openxmlformats.org/drawingml/2006/main" noChangeAspect="1"/>
+            </wp:cNvGraphicFramePr>
+            <a:graphic xmlns:a="http://schemas.openxmlformats.org/drawingml/2006/main">
+              <a:graphicData uri="http://schemas.openxmlformats.org/drawingml/2006/picture">
+                <pic:pic xmlns:pic="http://schemas.openxmlformats.org/drawingml/2006/picture">
+                  <pic:nvPicPr>
+                    <pic:cNvPr id="1" name=""/>
+                    <pic:cNvPicPr/>
+                  </pic:nvPicPr>
+                  <pic:blipFill rotWithShape="1">
+                    <a:blip r:embed="rId5"/>
+                    <a:srcRect l="15705" t="7982" r="43750" b="80901"/>
+                    <a:stretch/>
+                  </pic:blipFill>
+                  <pic:spPr bwMode="auto">
+                    <a:xfrm>
+                      <a:off x="0" y="0"/>
+                      <a:ext cx="6218400" cy="958568"/>
+                    </a:xfrm>
+                    <a:prstGeom prst="rect">
+                      <a:avLst/>
+                    </a:prstGeom>
+                    <a:ln>
+                      <a:noFill/>
+                    </a:ln>
+                    <a:extLst>
+                      <a:ext uri="{53640926-AAD7-44D8-BBD7-CCE9431645EC}">
+                        <a14:shadowObscured xmlns:a14="http://schemas.microsoft.com/office/drawing/2010/main"/>
+                      </a:ext>
+                    </a:extLst>
+                  </pic:spPr>
+                </pic:pic>
+              </a:graphicData>
+            </a:graphic>
+          </wp:inline>
+        </w:drawing>
+      </w:r>
+      <w:r>
+        <w:tab/>
+        <w:t>*</w:t>
+      </w:r>
+      <w:r>
+        <w:rPr>
+          <w:highlight w:val="yellow"/>
+        </w:rPr>
+        <w:t xml:space="preserve">This method is called once in this server life cycle. The </w:t>
+      </w:r>
+      <w:r>
+        <w:rPr>
+          <w:b/>
+          <w:i/>
+          <w:highlight w:val="yellow"/>
+        </w:rPr>
+        <w:t>com.coursenotes.WebTechServletDemo</w:t>
+      </w:r>
+      <w:r>
+        <w:rPr>
+          <w:highlight w:val="yellow"/>
+        </w:rPr>
+        <w:t xml:space="preserve"> is the corresponding method to the server class, and this will invoke the web container.</w:t>
+      </w:r>
+    </w:p>
     <w:p>
       <w:pPr>
         <w:pStyle w:val="ListParagraph"/>
@@ -279,404 +430,34 @@
         <w:rPr>
           <w:b/>
         </w:rPr>
-        <w:t>i</w:t>
-      </w:r>
-      <w:r>
-        <w:rPr>
-          <w:b/>
-        </w:rPr>
-        <w:t>nitialization</w:t>
-      </w:r>
-      <w:r>
-        <w:rPr>
-          <w:b/>
-        </w:rPr>
-        <w:tab/>
-      </w:r>
-      <w:r>
-        <w:tab/>
-        <w:t xml:space="preserve">-&gt; </w:t>
-      </w:r>
-      <w:proofErr w:type="spellStart"/>
-      <w:r>
-        <w:t>int</w:t>
-      </w:r>
-      <w:proofErr w:type="spellEnd"/>
-      <w:r>
-        <w:t>() method</w:t>
-      </w:r>
-    </w:p>
-    <w:p>
-      <w:pPr>
-        <w:ind w:left="2880" w:firstLine="720"/>
-      </w:pPr>
-      <w:r>
-        <w:t>-  invoked only once &amp; is intended for any startup initialization code for servlet.</w:t>
-      </w:r>
-    </w:p>
-    <w:p>
-      <w:pPr>
-        <w:ind w:left="2880" w:firstLine="720"/>
-      </w:pPr>
-      <w:r>
-        <w:t xml:space="preserve">- </w:t>
-      </w:r>
-      <w:proofErr w:type="gramStart"/>
-      <w:r>
-        <w:t>an</w:t>
-      </w:r>
-      <w:proofErr w:type="gramEnd"/>
-      <w:r>
-        <w:t xml:space="preserve"> action will occur in parsing the context of the application (</w:t>
-      </w:r>
-      <w:r>
-        <w:rPr>
-          <w:b/>
-          <w:i/>
-        </w:rPr>
-        <w:t>web.xml</w:t>
-      </w:r>
-      <w:r>
-        <w:t>).</w:t>
-      </w:r>
-    </w:p>
-    <w:p>
-      <w:pPr>
-        <w:ind w:left="720" w:firstLine="720"/>
-      </w:pPr>
-      <w:r>
-        <w:t xml:space="preserve">- </w:t>
-      </w:r>
-      <w:r>
-        <w:rPr>
-          <w:b/>
-          <w:i/>
-        </w:rPr>
-        <w:t>Example</w:t>
-      </w:r>
-      <w:r>
-        <w:rPr>
-          <w:b/>
-          <w:i/>
-        </w:rPr>
-        <w:t xml:space="preserve"> of specifying an element in web.xml</w:t>
-      </w:r>
-      <w:r>
-        <w:rPr>
-          <w:b/>
-          <w:i/>
-        </w:rPr>
-        <w:t>:</w:t>
-      </w:r>
-    </w:p>
-    <w:p>
-      <w:pPr>
-        <w:ind w:left="1440" w:firstLine="720"/>
-        <w:rPr>
-          <w:rFonts w:ascii="Courier New" w:hAnsi="Courier New" w:cs="Courier New"/>
-        </w:rPr>
-      </w:pPr>
-      <w:r>
-        <w:t>&lt;</w:t>
-      </w:r>
-      <w:proofErr w:type="gramStart"/>
-      <w:r>
-        <w:rPr>
-          <w:rFonts w:ascii="Courier New" w:hAnsi="Courier New" w:cs="Courier New"/>
-        </w:rPr>
-        <w:t>servlet</w:t>
-      </w:r>
-      <w:proofErr w:type="gramEnd"/>
-      <w:r>
-        <w:rPr>
-          <w:rFonts w:ascii="Courier New" w:hAnsi="Courier New" w:cs="Courier New"/>
-        </w:rPr>
-        <w:t>&gt;</w:t>
-      </w:r>
-    </w:p>
-    <w:p>
-      <w:pPr>
-        <w:ind w:left="2160" w:firstLine="720"/>
-        <w:rPr>
-          <w:rFonts w:ascii="Courier New" w:hAnsi="Courier New" w:cs="Courier New"/>
-        </w:rPr>
-      </w:pPr>
-      <w:r>
-        <w:rPr>
-          <w:rFonts w:ascii="Courier New" w:hAnsi="Courier New" w:cs="Courier New"/>
-        </w:rPr>
-        <w:t>&lt;</w:t>
-      </w:r>
-      <w:proofErr w:type="gramStart"/>
-      <w:r>
-        <w:rPr>
-          <w:rFonts w:ascii="Courier New" w:hAnsi="Courier New" w:cs="Courier New"/>
-        </w:rPr>
-        <w:t>servlet-name</w:t>
-      </w:r>
-      <w:proofErr w:type="gramEnd"/>
-      <w:r>
-        <w:rPr>
-          <w:rFonts w:ascii="Courier New" w:hAnsi="Courier New" w:cs="Courier New"/>
-        </w:rPr>
-        <w:t>&gt;</w:t>
-      </w:r>
-    </w:p>
-    <w:p>
-      <w:pPr>
-        <w:ind w:left="2880" w:firstLine="720"/>
-        <w:rPr>
-          <w:rFonts w:ascii="Courier New" w:hAnsi="Courier New" w:cs="Courier New"/>
-        </w:rPr>
-      </w:pPr>
-      <w:proofErr w:type="spellStart"/>
-      <w:r>
-        <w:rPr>
-          <w:rFonts w:ascii="Courier New" w:hAnsi="Courier New" w:cs="Courier New"/>
-        </w:rPr>
-        <w:t>WebTechServletDemo</w:t>
-      </w:r>
-      <w:proofErr w:type="spellEnd"/>
-    </w:p>
-    <w:p>
-      <w:pPr>
-        <w:ind w:left="2880"/>
-        <w:rPr>
-          <w:rFonts w:ascii="Courier New" w:hAnsi="Courier New" w:cs="Courier New"/>
-        </w:rPr>
-      </w:pPr>
-      <w:r>
-        <w:rPr>
-          <w:rFonts w:ascii="Courier New" w:hAnsi="Courier New" w:cs="Courier New"/>
-        </w:rPr>
-        <w:t>&lt;/servlet-name&gt;</w:t>
-      </w:r>
-    </w:p>
-    <w:p>
-      <w:pPr>
-        <w:ind w:left="2160" w:firstLine="720"/>
-        <w:rPr>
-          <w:rFonts w:ascii="Courier New" w:hAnsi="Courier New" w:cs="Courier New"/>
-        </w:rPr>
-      </w:pPr>
-      <w:r>
-        <w:rPr>
-          <w:rFonts w:ascii="Courier New" w:hAnsi="Courier New" w:cs="Courier New"/>
-        </w:rPr>
-        <w:t>&lt;</w:t>
-      </w:r>
-      <w:proofErr w:type="gramStart"/>
-      <w:r>
-        <w:rPr>
-          <w:rFonts w:ascii="Courier New" w:hAnsi="Courier New" w:cs="Courier New"/>
-        </w:rPr>
-        <w:t>servlet-class</w:t>
-      </w:r>
-      <w:proofErr w:type="gramEnd"/>
-      <w:r>
-        <w:rPr>
-          <w:rFonts w:ascii="Courier New" w:hAnsi="Courier New" w:cs="Courier New"/>
-        </w:rPr>
-        <w:t>&gt;</w:t>
-      </w:r>
-    </w:p>
-    <w:p>
-      <w:pPr>
-        <w:ind w:left="2880" w:firstLine="720"/>
-        <w:rPr>
-          <w:rFonts w:ascii="Courier New" w:hAnsi="Courier New" w:cs="Courier New"/>
-        </w:rPr>
-      </w:pPr>
-      <w:proofErr w:type="spellStart"/>
-      <w:r>
-        <w:rPr>
-          <w:rFonts w:ascii="Courier New" w:hAnsi="Courier New" w:cs="Courier New"/>
-        </w:rPr>
-        <w:t>com.coursenotes.WebTechServletDemo</w:t>
-      </w:r>
-      <w:proofErr w:type="spellEnd"/>
-    </w:p>
-    <w:p>
-      <w:pPr>
-        <w:ind w:left="2160" w:firstLine="720"/>
-        <w:rPr>
-          <w:rFonts w:ascii="Courier New" w:hAnsi="Courier New" w:cs="Courier New"/>
-        </w:rPr>
-      </w:pPr>
-      <w:r>
-        <w:rPr>
-          <w:rFonts w:ascii="Courier New" w:hAnsi="Courier New" w:cs="Courier New"/>
-        </w:rPr>
-        <w:t>&lt;/servlet-class&gt;</w:t>
-      </w:r>
-    </w:p>
-    <w:p>
-      <w:pPr>
-        <w:ind w:left="2160" w:firstLine="720"/>
-        <w:rPr>
-          <w:rFonts w:ascii="Courier New" w:hAnsi="Courier New" w:cs="Courier New"/>
-        </w:rPr>
-      </w:pPr>
-      <w:r>
-        <w:rPr>
-          <w:rFonts w:ascii="Courier New" w:hAnsi="Courier New" w:cs="Courier New"/>
-        </w:rPr>
+        <w:t xml:space="preserve">request handling </w:t>
+      </w:r>
+      <w:r>
+        <w:rPr>
+          <w:b/>
+        </w:rPr>
+        <w:tab/>
+      </w:r>
+      <w:r>
+        <w:tab/>
+        <w:t>-&gt; service() method</w:t>
+      </w:r>
+    </w:p>
+    <w:p>
+      <w:pPr>
+        <w:ind w:left="3240" w:firstLine="360"/>
+      </w:pPr>
+      <w:r>
+        <w:t>- this method handle the request being send to the server.</w:t>
+      </w:r>
+    </w:p>
+    <w:p>
+      <w:pPr>
+        <w:ind w:left="3240" w:firstLine="360"/>
+      </w:pPr>
+      <w:r>
         <w:lastRenderedPageBreak/>
-        <w:t>&lt;</w:t>
-      </w:r>
-      <w:proofErr w:type="gramStart"/>
-      <w:r>
-        <w:rPr>
-          <w:rFonts w:ascii="Courier New" w:hAnsi="Courier New" w:cs="Courier New"/>
-        </w:rPr>
-        <w:t>load-on-startup</w:t>
-      </w:r>
-      <w:proofErr w:type="gramEnd"/>
-      <w:r>
-        <w:rPr>
-          <w:rFonts w:ascii="Courier New" w:hAnsi="Courier New" w:cs="Courier New"/>
-        </w:rPr>
-        <w:t>&gt;</w:t>
-      </w:r>
-    </w:p>
-    <w:p>
-      <w:pPr>
-        <w:ind w:left="2160" w:firstLine="720"/>
-        <w:rPr>
-          <w:rFonts w:ascii="Courier New" w:hAnsi="Courier New" w:cs="Courier New"/>
-        </w:rPr>
-      </w:pPr>
-      <w:r>
-        <w:rPr>
-          <w:rFonts w:ascii="Courier New" w:hAnsi="Courier New" w:cs="Courier New"/>
-        </w:rPr>
-        <w:tab/>
-        <w:t>1</w:t>
-      </w:r>
-    </w:p>
-    <w:p>
-      <w:pPr>
-        <w:ind w:left="2160" w:firstLine="720"/>
-        <w:rPr>
-          <w:rFonts w:ascii="Courier New" w:hAnsi="Courier New" w:cs="Courier New"/>
-        </w:rPr>
-      </w:pPr>
-      <w:r>
-        <w:rPr>
-          <w:rFonts w:ascii="Courier New" w:hAnsi="Courier New" w:cs="Courier New"/>
-        </w:rPr>
-        <w:t>&lt;/load-on-startup&gt;</w:t>
-      </w:r>
-    </w:p>
-    <w:p>
-      <w:pPr>
-        <w:rPr>
-          <w:rFonts w:ascii="Courier New" w:hAnsi="Courier New" w:cs="Courier New"/>
-        </w:rPr>
-      </w:pPr>
-      <w:r>
-        <w:rPr>
-          <w:rFonts w:ascii="Courier New" w:hAnsi="Courier New" w:cs="Courier New"/>
-        </w:rPr>
-        <w:tab/>
-      </w:r>
-      <w:r>
-        <w:rPr>
-          <w:rFonts w:ascii="Courier New" w:hAnsi="Courier New" w:cs="Courier New"/>
-        </w:rPr>
-        <w:tab/>
-      </w:r>
-      <w:r>
-        <w:rPr>
-          <w:rFonts w:ascii="Courier New" w:hAnsi="Courier New" w:cs="Courier New"/>
-        </w:rPr>
-        <w:tab/>
-        <w:t>&lt;/servlet&gt;</w:t>
-      </w:r>
-    </w:p>
-    <w:p>
-      <w:r>
-        <w:tab/>
-        <w:t>*</w:t>
-      </w:r>
-      <w:r>
-        <w:rPr>
-          <w:highlight w:val="yellow"/>
-        </w:rPr>
-        <w:t xml:space="preserve">This method is called once in this server life cycle. The </w:t>
-      </w:r>
-      <w:proofErr w:type="spellStart"/>
-      <w:r>
-        <w:rPr>
-          <w:b/>
-          <w:i/>
-          <w:highlight w:val="yellow"/>
-        </w:rPr>
-        <w:t>com.coursenotes.WebTechServletDemo</w:t>
-      </w:r>
-      <w:proofErr w:type="spellEnd"/>
-      <w:r>
-        <w:rPr>
-          <w:highlight w:val="yellow"/>
-        </w:rPr>
-        <w:t xml:space="preserve"> is the corresponding method to the server class, and this will invoke the web container.</w:t>
-      </w:r>
-    </w:p>
-    <w:p>
-      <w:pPr>
-        <w:pStyle w:val="ListParagraph"/>
-        <w:numPr>
-          <w:ilvl w:val="0"/>
-          <w:numId w:val="1"/>
-        </w:numPr>
-      </w:pPr>
-      <w:r>
-        <w:rPr>
-          <w:b/>
-        </w:rPr>
-        <w:t xml:space="preserve">request handling </w:t>
-      </w:r>
-      <w:r>
-        <w:rPr>
-          <w:b/>
-        </w:rPr>
-        <w:tab/>
-      </w:r>
-      <w:r>
-        <w:tab/>
-        <w:t>-&gt; service() method</w:t>
-      </w:r>
-    </w:p>
-    <w:p>
-      <w:pPr>
-        <w:ind w:left="3240" w:firstLine="360"/>
-      </w:pPr>
-      <w:r>
-        <w:t xml:space="preserve">- </w:t>
-      </w:r>
-      <w:proofErr w:type="gramStart"/>
-      <w:r>
-        <w:t>this</w:t>
-      </w:r>
-      <w:proofErr w:type="gramEnd"/>
-      <w:r>
-        <w:t xml:space="preserve"> method handle the request being send to the server.</w:t>
-      </w:r>
-    </w:p>
-    <w:p>
-      <w:pPr>
-        <w:ind w:left="3240" w:firstLine="360"/>
-      </w:pPr>
-      <w:r>
-        <w:t xml:space="preserve">- </w:t>
-      </w:r>
-      <w:proofErr w:type="gramStart"/>
-      <w:r>
-        <w:t>different</w:t>
-      </w:r>
-      <w:proofErr w:type="gramEnd"/>
-      <w:r>
-        <w:t xml:space="preserve"> types of request:</w:t>
+        <w:t>- different types of request:</w:t>
       </w:r>
     </w:p>
     <w:p>
@@ -752,19 +533,11 @@
         <w:tab/>
         <w:t xml:space="preserve">-      </w:t>
       </w:r>
-      <w:proofErr w:type="gramStart"/>
-      <w:r>
-        <w:rPr>
-          <w:b/>
-        </w:rPr>
-        <w:t>destruction</w:t>
-      </w:r>
-      <w:proofErr w:type="gramEnd"/>
-      <w:r>
-        <w:rPr>
-          <w:b/>
-        </w:rPr>
-        <w:t xml:space="preserve"> </w:t>
+      <w:r>
+        <w:rPr>
+          <w:b/>
+        </w:rPr>
+        <w:t xml:space="preserve">destruction </w:t>
       </w:r>
       <w:r>
         <w:rPr>
@@ -915,39 +688,7 @@
         <w:t>application server</w:t>
       </w:r>
       <w:r>
-        <w:t xml:space="preserve">’ (e.g. Apache </w:t>
-      </w:r>
-      <w:proofErr w:type="spellStart"/>
-      <w:r>
-        <w:t>TomCat</w:t>
-      </w:r>
-      <w:proofErr w:type="spellEnd"/>
-      <w:r>
-        <w:t xml:space="preserve">, Red Hat </w:t>
-      </w:r>
-      <w:proofErr w:type="spellStart"/>
-      <w:r>
-        <w:t>JBoss</w:t>
-      </w:r>
-      <w:proofErr w:type="spellEnd"/>
-      <w:r>
-        <w:t xml:space="preserve"> / </w:t>
-      </w:r>
-      <w:proofErr w:type="spellStart"/>
-      <w:r>
-        <w:t>WildFly</w:t>
-      </w:r>
-      <w:proofErr w:type="spellEnd"/>
-      <w:r>
-        <w:t xml:space="preserve">, Oracle </w:t>
-      </w:r>
-      <w:proofErr w:type="spellStart"/>
-      <w:r>
-        <w:t>GlassFish</w:t>
-      </w:r>
-      <w:proofErr w:type="spellEnd"/>
-      <w:r>
-        <w:t>, IBM Web Sphere)</w:t>
+        <w:t>’ (e.g. Apache TomCat, Red Hat JBoss / WildFly, Oracle GlassFish, IBM Web Sphere)</w:t>
       </w:r>
     </w:p>
     <w:p>
@@ -959,15 +700,7 @@
         </w:numPr>
       </w:pPr>
       <w:r>
-        <w:t xml:space="preserve">The service() method call is routed to a </w:t>
-      </w:r>
-      <w:proofErr w:type="spellStart"/>
-      <w:r>
-        <w:t>doXXX</w:t>
-      </w:r>
-      <w:proofErr w:type="spellEnd"/>
-      <w:r>
-        <w:t>() call, depending on the http request method</w:t>
+        <w:t>The service() method call is routed to a doXXX() call, depending on the http request method</w:t>
       </w:r>
     </w:p>
     <w:p>
@@ -978,13 +711,8 @@
           <w:numId w:val="1"/>
         </w:numPr>
       </w:pPr>
-      <w:proofErr w:type="spellStart"/>
-      <w:r>
-        <w:t>doGet</w:t>
-      </w:r>
-      <w:proofErr w:type="spellEnd"/>
-      <w:r>
-        <w:t>()</w:t>
+      <w:r>
+        <w:t>doGet()</w:t>
       </w:r>
       <w:r>
         <w:rPr>
@@ -1008,13 +736,8 @@
           <w:numId w:val="1"/>
         </w:numPr>
       </w:pPr>
-      <w:proofErr w:type="spellStart"/>
-      <w:r>
-        <w:t>doPost</w:t>
-      </w:r>
-      <w:proofErr w:type="spellEnd"/>
-      <w:r>
-        <w:t>()</w:t>
+      <w:r>
+        <w:t>doPost()</w:t>
       </w:r>
     </w:p>
     <w:p>
@@ -1025,13 +748,8 @@
           <w:numId w:val="1"/>
         </w:numPr>
       </w:pPr>
-      <w:proofErr w:type="spellStart"/>
-      <w:r>
-        <w:t>doHead</w:t>
-      </w:r>
-      <w:proofErr w:type="spellEnd"/>
-      <w:r>
-        <w:t>()</w:t>
+      <w:r>
+        <w:t>doHead()</w:t>
       </w:r>
     </w:p>
     <w:p>
@@ -1042,13 +760,8 @@
           <w:numId w:val="1"/>
         </w:numPr>
       </w:pPr>
-      <w:proofErr w:type="spellStart"/>
-      <w:r>
-        <w:t>doPut</w:t>
-      </w:r>
-      <w:proofErr w:type="spellEnd"/>
-      <w:r>
-        <w:t>()</w:t>
+      <w:r>
+        <w:t>doPut()</w:t>
       </w:r>
     </w:p>
     <w:p>
@@ -1059,13 +772,8 @@
           <w:numId w:val="1"/>
         </w:numPr>
       </w:pPr>
-      <w:proofErr w:type="spellStart"/>
-      <w:r>
-        <w:t>doDelete</w:t>
-      </w:r>
-      <w:proofErr w:type="spellEnd"/>
-      <w:r>
-        <w:t>()</w:t>
+      <w:r>
+        <w:t>doDelete()</w:t>
       </w:r>
     </w:p>
     <w:p>
@@ -1076,13 +784,8 @@
           <w:numId w:val="1"/>
         </w:numPr>
       </w:pPr>
-      <w:proofErr w:type="spellStart"/>
-      <w:r>
-        <w:t>doOptions</w:t>
-      </w:r>
-      <w:proofErr w:type="spellEnd"/>
-      <w:r>
-        <w:t>()</w:t>
+      <w:r>
+        <w:t>doOptions()</w:t>
       </w:r>
     </w:p>
     <w:p>
@@ -1093,331 +796,192 @@
           <w:numId w:val="1"/>
         </w:numPr>
       </w:pPr>
-      <w:proofErr w:type="spellStart"/>
-      <w:r>
-        <w:t>doTrace</w:t>
-      </w:r>
-      <w:proofErr w:type="spellEnd"/>
-      <w:r>
-        <w:t>()</w:t>
+      <w:r>
+        <w:t>doTrace()</w:t>
       </w:r>
     </w:p>
     <w:p>
       <w:pPr>
         <w:pStyle w:val="ListParagraph"/>
         <w:ind w:left="1800"/>
+      </w:pPr>
+    </w:p>
+    <w:p>
+      <w:pPr>
+        <w:rPr>
+          <w:b/>
+          <w:i/>
+        </w:rPr>
+      </w:pPr>
+      <w:r>
+        <w:rPr>
+          <w:noProof/>
+        </w:rPr>
+        <w:drawing>
+          <wp:anchor distT="0" distB="0" distL="114300" distR="114300" simplePos="0" relativeHeight="251658240" behindDoc="1" locked="0" layoutInCell="1" allowOverlap="1">
+            <wp:simplePos x="0" y="0"/>
+            <wp:positionH relativeFrom="column">
+              <wp:posOffset>17253</wp:posOffset>
+            </wp:positionH>
+            <wp:positionV relativeFrom="paragraph">
+              <wp:posOffset>289872</wp:posOffset>
+            </wp:positionV>
+            <wp:extent cx="6046087" cy="1013557"/>
+            <wp:effectExtent l="0" t="0" r="0" b="0"/>
+            <wp:wrapNone/>
+            <wp:docPr id="2" name="Picture 2"/>
+            <wp:cNvGraphicFramePr>
+              <a:graphicFrameLocks xmlns:a="http://schemas.openxmlformats.org/drawingml/2006/main" noChangeAspect="1"/>
+            </wp:cNvGraphicFramePr>
+            <a:graphic xmlns:a="http://schemas.openxmlformats.org/drawingml/2006/main">
+              <a:graphicData uri="http://schemas.openxmlformats.org/drawingml/2006/picture">
+                <pic:pic xmlns:pic="http://schemas.openxmlformats.org/drawingml/2006/picture">
+                  <pic:nvPicPr>
+                    <pic:cNvPr id="1" name=""/>
+                    <pic:cNvPicPr/>
+                  </pic:nvPicPr>
+                  <pic:blipFill rotWithShape="1">
+                    <a:blip r:embed="rId6">
+                      <a:extLst>
+                        <a:ext uri="{28A0092B-C50C-407E-A947-70E740481C1C}">
+                          <a14:useLocalDpi xmlns:a14="http://schemas.microsoft.com/office/drawing/2010/main" val="0"/>
+                        </a:ext>
+                      </a:extLst>
+                    </a:blip>
+                    <a:srcRect l="16413" t="7505" r="33433" b="77539"/>
+                    <a:stretch/>
+                  </pic:blipFill>
+                  <pic:spPr bwMode="auto">
+                    <a:xfrm>
+                      <a:off x="0" y="0"/>
+                      <a:ext cx="6085837" cy="1020221"/>
+                    </a:xfrm>
+                    <a:prstGeom prst="rect">
+                      <a:avLst/>
+                    </a:prstGeom>
+                    <a:ln>
+                      <a:noFill/>
+                    </a:ln>
+                    <a:extLst>
+                      <a:ext uri="{53640926-AAD7-44D8-BBD7-CCE9431645EC}">
+                        <a14:shadowObscured xmlns:a14="http://schemas.microsoft.com/office/drawing/2010/main"/>
+                      </a:ext>
+                    </a:extLst>
+                  </pic:spPr>
+                </pic:pic>
+              </a:graphicData>
+            </a:graphic>
+            <wp14:sizeRelH relativeFrom="margin">
+              <wp14:pctWidth>0</wp14:pctWidth>
+            </wp14:sizeRelH>
+            <wp14:sizeRelV relativeFrom="margin">
+              <wp14:pctHeight>0</wp14:pctHeight>
+            </wp14:sizeRelV>
+          </wp:anchor>
+        </w:drawing>
+      </w:r>
+      <w:r>
+        <w:rPr>
+          <w:b/>
+          <w:i/>
+        </w:rPr>
+        <w:t>EXAMPLE ON HANDLING BOTH GET &amp; POST REQUEST</w:t>
+      </w:r>
+      <w:r>
+        <w:rPr>
+          <w:b/>
+          <w:i/>
+        </w:rPr>
+        <w:t>:</w:t>
+      </w:r>
+    </w:p>
+    <w:p>
+      <w:pPr>
+        <w:ind w:left="1440"/>
+        <w:rPr>
+          <w:b/>
+          <w:i/>
+        </w:rPr>
+      </w:pPr>
+    </w:p>
+    <w:p>
+      <w:pPr>
+        <w:rPr>
+          <w:b/>
+          <w:i/>
+        </w:rPr>
+      </w:pPr>
+    </w:p>
+    <w:p>
+      <w:pPr>
+        <w:rPr>
+          <w:b/>
+          <w:i/>
+        </w:rPr>
+      </w:pPr>
+    </w:p>
+    <w:p>
+      <w:pPr>
+        <w:rPr>
+          <w:b/>
+          <w:i/>
+        </w:rPr>
+      </w:pPr>
+    </w:p>
+    <w:p>
+      <w:pPr>
+        <w:rPr>
+          <w:b/>
+          <w:i/>
+        </w:rPr>
+      </w:pPr>
+    </w:p>
+    <w:p>
+      <w:pPr>
+        <w:rPr>
+          <w:b/>
+          <w:i/>
+        </w:rPr>
+      </w:pPr>
+    </w:p>
+    <w:p>
+      <w:pPr>
+        <w:rPr>
+          <w:b/>
+          <w:i/>
+        </w:rPr>
+      </w:pPr>
+    </w:p>
+    <w:p>
+      <w:pPr>
+        <w:pStyle w:val="ListParagraph"/>
+        <w:numPr>
+          <w:ilvl w:val="0"/>
+          <w:numId w:val="1"/>
+        </w:numPr>
+        <w:rPr>
+          <w:b/>
+          <w:i/>
+        </w:rPr>
+      </w:pPr>
+      <w:r>
+        <w:rPr>
+          <w:b/>
+          <w:i/>
+        </w:rPr>
+        <w:t>The doXXX() methods are passed in 2 arguments:</w:t>
+      </w:r>
+    </w:p>
+    <w:p>
+      <w:pPr>
+        <w:pStyle w:val="ListParagraph"/>
+        <w:ind w:left="1080"/>
       </w:pPr>
       <w:bookmarkStart w:id="0" w:name="_GoBack"/>
       <w:bookmarkEnd w:id="0"/>
     </w:p>
     <w:p>
       <w:pPr>
-        <w:ind w:left="1440"/>
-        <w:rPr>
-          <w:b/>
-          <w:i/>
-        </w:rPr>
-      </w:pPr>
-      <w:r>
-        <w:rPr>
-          <w:b/>
-          <w:i/>
-        </w:rPr>
-        <w:t>EXAMPLE ON HANDLING BOTH GET &amp; POST REQUEST</w:t>
-      </w:r>
-      <w:r>
-        <w:rPr>
-          <w:b/>
-          <w:i/>
-        </w:rPr>
-        <w:t>:</w:t>
-      </w:r>
-    </w:p>
-    <w:p>
-      <w:pPr>
-        <w:ind w:left="720" w:firstLine="720"/>
-        <w:rPr>
-          <w:rFonts w:ascii="Courier New" w:hAnsi="Courier New" w:cs="Courier New"/>
-        </w:rPr>
-      </w:pPr>
-      <w:proofErr w:type="gramStart"/>
-      <w:r>
-        <w:rPr>
-          <w:rFonts w:ascii="Courier New" w:hAnsi="Courier New" w:cs="Courier New"/>
-        </w:rPr>
-        <w:t>public</w:t>
-      </w:r>
-      <w:proofErr w:type="gramEnd"/>
-      <w:r>
-        <w:rPr>
-          <w:rFonts w:ascii="Courier New" w:hAnsi="Courier New" w:cs="Courier New"/>
-        </w:rPr>
-        <w:t xml:space="preserve"> class </w:t>
-      </w:r>
-      <w:proofErr w:type="spellStart"/>
-      <w:r>
-        <w:rPr>
-          <w:rFonts w:ascii="Courier New" w:hAnsi="Courier New" w:cs="Courier New"/>
-        </w:rPr>
-        <w:t>DemoHttpServlet</w:t>
-      </w:r>
-      <w:proofErr w:type="spellEnd"/>
-      <w:r>
-        <w:rPr>
-          <w:rFonts w:ascii="Courier New" w:hAnsi="Courier New" w:cs="Courier New"/>
-        </w:rPr>
-        <w:t xml:space="preserve"> extends </w:t>
-      </w:r>
-      <w:proofErr w:type="spellStart"/>
-      <w:r>
-        <w:rPr>
-          <w:rFonts w:ascii="Courier New" w:hAnsi="Courier New" w:cs="Courier New"/>
-        </w:rPr>
-        <w:t>HttpServlet</w:t>
-      </w:r>
-      <w:proofErr w:type="spellEnd"/>
-      <w:r>
-        <w:rPr>
-          <w:rFonts w:ascii="Courier New" w:hAnsi="Courier New" w:cs="Courier New"/>
-        </w:rPr>
-        <w:t>{</w:t>
-      </w:r>
-    </w:p>
-    <w:p>
-      <w:pPr>
-        <w:ind w:left="2880"/>
-        <w:rPr>
-          <w:rFonts w:ascii="Courier New" w:hAnsi="Courier New" w:cs="Courier New"/>
-        </w:rPr>
-      </w:pPr>
-      <w:proofErr w:type="gramStart"/>
-      <w:r>
-        <w:rPr>
-          <w:rFonts w:ascii="Courier New" w:hAnsi="Courier New" w:cs="Courier New"/>
-        </w:rPr>
-        <w:t>protected</w:t>
-      </w:r>
-      <w:proofErr w:type="gramEnd"/>
-      <w:r>
-        <w:rPr>
-          <w:rFonts w:ascii="Courier New" w:hAnsi="Courier New" w:cs="Courier New"/>
-        </w:rPr>
-        <w:t xml:space="preserve"> void </w:t>
-      </w:r>
-      <w:proofErr w:type="spellStart"/>
-      <w:r>
-        <w:rPr>
-          <w:rFonts w:ascii="Courier New" w:hAnsi="Courier New" w:cs="Courier New"/>
-        </w:rPr>
-        <w:t>doGet</w:t>
-      </w:r>
-      <w:proofErr w:type="spellEnd"/>
-      <w:r>
-        <w:rPr>
-          <w:rFonts w:ascii="Courier New" w:hAnsi="Courier New" w:cs="Courier New"/>
-        </w:rPr>
-        <w:t>(</w:t>
-      </w:r>
-      <w:proofErr w:type="spellStart"/>
-      <w:r>
-        <w:rPr>
-          <w:rFonts w:ascii="Courier New" w:hAnsi="Courier New" w:cs="Courier New"/>
-        </w:rPr>
-        <w:t>HttpServletRequest</w:t>
-      </w:r>
-      <w:proofErr w:type="spellEnd"/>
-      <w:r>
-        <w:rPr>
-          <w:rFonts w:ascii="Courier New" w:hAnsi="Courier New" w:cs="Courier New"/>
-        </w:rPr>
-        <w:t xml:space="preserve"> request,</w:t>
-      </w:r>
-      <w:r>
-        <w:rPr>
-          <w:rFonts w:ascii="Courier New" w:hAnsi="Courier New" w:cs="Courier New"/>
-        </w:rPr>
-        <w:t xml:space="preserve">    </w:t>
-      </w:r>
-      <w:proofErr w:type="spellStart"/>
-      <w:r>
-        <w:rPr>
-          <w:rFonts w:ascii="Courier New" w:hAnsi="Courier New" w:cs="Courier New"/>
-        </w:rPr>
-        <w:t>HttpServletResponse</w:t>
-      </w:r>
-      <w:proofErr w:type="spellEnd"/>
-      <w:r>
-        <w:rPr>
-          <w:rFonts w:ascii="Courier New" w:hAnsi="Courier New" w:cs="Courier New"/>
-        </w:rPr>
-        <w:t xml:space="preserve"> response)</w:t>
-      </w:r>
-    </w:p>
-    <w:p>
-      <w:pPr>
-        <w:ind w:left="2880"/>
-        <w:rPr>
-          <w:rFonts w:ascii="Courier New" w:hAnsi="Courier New" w:cs="Courier New"/>
-        </w:rPr>
-      </w:pPr>
-      <w:r>
-        <w:rPr>
-          <w:rFonts w:ascii="Courier New" w:hAnsi="Courier New" w:cs="Courier New"/>
-        </w:rPr>
-        <w:tab/>
-      </w:r>
-      <w:r>
-        <w:rPr>
-          <w:rFonts w:ascii="Courier New" w:hAnsi="Courier New" w:cs="Courier New"/>
-        </w:rPr>
-        <w:tab/>
-      </w:r>
-      <w:proofErr w:type="gramStart"/>
-      <w:r>
-        <w:rPr>
-          <w:rFonts w:ascii="Courier New" w:hAnsi="Courier New" w:cs="Courier New"/>
-        </w:rPr>
-        <w:t>throws</w:t>
-      </w:r>
-      <w:proofErr w:type="gramEnd"/>
-      <w:r>
-        <w:rPr>
-          <w:rFonts w:ascii="Courier New" w:hAnsi="Courier New" w:cs="Courier New"/>
-        </w:rPr>
-        <w:t xml:space="preserve"> </w:t>
-      </w:r>
-      <w:proofErr w:type="spellStart"/>
-      <w:r>
-        <w:rPr>
-          <w:rFonts w:ascii="Courier New" w:hAnsi="Courier New" w:cs="Courier New"/>
-        </w:rPr>
-        <w:t>ServletException</w:t>
-      </w:r>
-      <w:proofErr w:type="spellEnd"/>
-      <w:r>
-        <w:rPr>
-          <w:rFonts w:ascii="Courier New" w:hAnsi="Courier New" w:cs="Courier New"/>
-        </w:rPr>
-        <w:t xml:space="preserve">, </w:t>
-      </w:r>
-      <w:proofErr w:type="spellStart"/>
-      <w:r>
-        <w:rPr>
-          <w:rFonts w:ascii="Courier New" w:hAnsi="Courier New" w:cs="Courier New"/>
-        </w:rPr>
-        <w:t>IOException</w:t>
-      </w:r>
-      <w:proofErr w:type="spellEnd"/>
-      <w:r>
-        <w:rPr>
-          <w:rFonts w:ascii="Courier New" w:hAnsi="Courier New" w:cs="Courier New"/>
-        </w:rPr>
-        <w:t>{</w:t>
-      </w:r>
-    </w:p>
-    <w:p>
-      <w:pPr>
-        <w:ind w:left="2880"/>
-        <w:rPr>
-          <w:rFonts w:ascii="Courier New" w:hAnsi="Courier New" w:cs="Courier New"/>
-        </w:rPr>
-      </w:pPr>
-      <w:r>
-        <w:rPr>
-          <w:rFonts w:ascii="Courier New" w:hAnsi="Courier New" w:cs="Courier New"/>
-        </w:rPr>
-        <w:tab/>
-      </w:r>
-      <w:proofErr w:type="spellStart"/>
-      <w:proofErr w:type="gramStart"/>
-      <w:r>
-        <w:rPr>
-          <w:rFonts w:ascii="Courier New" w:hAnsi="Courier New" w:cs="Courier New"/>
-        </w:rPr>
-        <w:t>response.getWriter</w:t>
-      </w:r>
-      <w:proofErr w:type="spellEnd"/>
-      <w:r>
-        <w:rPr>
-          <w:rFonts w:ascii="Courier New" w:hAnsi="Courier New" w:cs="Courier New"/>
-        </w:rPr>
-        <w:t>(</w:t>
-      </w:r>
-      <w:proofErr w:type="gramEnd"/>
-      <w:r>
-        <w:rPr>
-          <w:rFonts w:ascii="Courier New" w:hAnsi="Courier New" w:cs="Courier New"/>
-        </w:rPr>
-        <w:t>).write(“&lt;html&gt;&lt;body&gt;GET response&lt;/body&gt;&lt;/html&gt;”);</w:t>
-      </w:r>
-    </w:p>
-    <w:p>
-      <w:pPr>
-        <w:ind w:left="1440" w:firstLine="720"/>
-        <w:rPr>
-          <w:rFonts w:ascii="Courier New" w:hAnsi="Courier New" w:cs="Courier New"/>
-        </w:rPr>
-      </w:pPr>
-      <w:r>
-        <w:rPr>
-          <w:rFonts w:ascii="Courier New" w:hAnsi="Courier New" w:cs="Courier New"/>
-        </w:rPr>
-        <w:t>}</w:t>
-      </w:r>
-    </w:p>
-    <w:p>
-      <w:pPr>
-        <w:ind w:left="1440"/>
-        <w:rPr>
-          <w:b/>
-          <w:i/>
-        </w:rPr>
-      </w:pPr>
-    </w:p>
-    <w:p>
-      <w:pPr>
-        <w:pStyle w:val="ListParagraph"/>
-        <w:numPr>
-          <w:ilvl w:val="0"/>
-          <w:numId w:val="1"/>
-        </w:numPr>
-        <w:rPr>
-          <w:b/>
-          <w:i/>
-        </w:rPr>
-      </w:pPr>
-      <w:r>
-        <w:rPr>
-          <w:b/>
-          <w:i/>
-        </w:rPr>
-        <w:t xml:space="preserve">The </w:t>
-      </w:r>
-      <w:proofErr w:type="spellStart"/>
-      <w:r>
-        <w:rPr>
-          <w:b/>
-          <w:i/>
-        </w:rPr>
-        <w:t>doXXX</w:t>
-      </w:r>
-      <w:proofErr w:type="spellEnd"/>
-      <w:r>
-        <w:rPr>
-          <w:b/>
-          <w:i/>
-        </w:rPr>
-        <w:t>() methods are passed in 2 arguments:</w:t>
-      </w:r>
-    </w:p>
-    <w:p>
-      <w:pPr>
-        <w:pStyle w:val="ListParagraph"/>
-        <w:ind w:left="1080"/>
-      </w:pPr>
-    </w:p>
-    <w:p>
-      <w:pPr>
         <w:pStyle w:val="ListParagraph"/>
         <w:numPr>
           <w:ilvl w:val="1"/>
@@ -1427,14 +991,12 @@
           <w:b/>
         </w:rPr>
       </w:pPr>
-      <w:proofErr w:type="spellStart"/>
       <w:r>
         <w:rPr>
           <w:b/>
         </w:rPr>
         <w:t>HTTPServletRequest</w:t>
       </w:r>
-      <w:proofErr w:type="spellEnd"/>
     </w:p>
     <w:p>
       <w:pPr>
@@ -1544,14 +1106,12 @@
           <w:b/>
         </w:rPr>
       </w:pPr>
-      <w:proofErr w:type="spellStart"/>
       <w:r>
         <w:rPr>
           <w:b/>
         </w:rPr>
         <w:t>HTTPServletResponse</w:t>
       </w:r>
-      <w:proofErr w:type="spellEnd"/>
     </w:p>
     <w:p>
       <w:pPr>

</xml_diff>

<commit_message>
Updated the content of seervlet
</commit_message>
<xml_diff>
--- a/17 April 2018. - Server Side Web Scipting.docx
+++ b/17 April 2018. - Server Side Web Scipting.docx
@@ -31,11 +31,7 @@
     </w:p>
     <w:p>
       <w:pPr>
-        <w:pStyle w:val="ListParagraph"/>
-        <w:numPr>
-          <w:ilvl w:val="0"/>
-          <w:numId w:val="1"/>
-        </w:numPr>
+        <w:ind w:left="720"/>
       </w:pPr>
       <w:r>
         <w:t>This are Java objects that are intended to components in client server communications.</w:t>
@@ -43,11 +39,7 @@
     </w:p>
     <w:p>
       <w:pPr>
-        <w:pStyle w:val="ListParagraph"/>
-        <w:numPr>
-          <w:ilvl w:val="0"/>
-          <w:numId w:val="1"/>
-        </w:numPr>
+        <w:ind w:left="720"/>
       </w:pPr>
       <w:r>
         <w:t>It handles clients’ requests by generating responses to such requests.</w:t>
@@ -55,11 +47,7 @@
     </w:p>
     <w:p>
       <w:pPr>
-        <w:pStyle w:val="ListParagraph"/>
-        <w:numPr>
-          <w:ilvl w:val="0"/>
-          <w:numId w:val="1"/>
-        </w:numPr>
+        <w:ind w:left="720"/>
       </w:pPr>
       <w:r>
         <w:t>It is a part of the JAVA EE specification (see java servlet API for more details)</w:t>
@@ -67,11 +55,7 @@
     </w:p>
     <w:p>
       <w:pPr>
-        <w:pStyle w:val="ListParagraph"/>
-        <w:numPr>
-          <w:ilvl w:val="0"/>
-          <w:numId w:val="1"/>
-        </w:numPr>
+        <w:ind w:left="720"/>
       </w:pPr>
       <w:r>
         <w:t>Hosted in a ‘</w:t>
@@ -237,7 +221,15 @@
         <w:ind w:left="2880" w:firstLine="720"/>
       </w:pPr>
       <w:r>
-        <w:t>- deployment of the descriptor (</w:t>
+        <w:t xml:space="preserve">- </w:t>
+      </w:r>
+      <w:proofErr w:type="gramStart"/>
+      <w:r>
+        <w:t>deployment</w:t>
+      </w:r>
+      <w:proofErr w:type="gramEnd"/>
+      <w:r>
+        <w:t xml:space="preserve"> of the descriptor (</w:t>
       </w:r>
       <w:r>
         <w:rPr>
@@ -255,7 +247,15 @@
         <w:ind w:left="2880" w:firstLine="720"/>
       </w:pPr>
       <w:r>
-        <w:t>- invoked implicitly by the server container when the servlet is called upon to service a client request &amp; no instance currently exists.</w:t>
+        <w:t xml:space="preserve">- invoked implicitly by the server container when the servlet is </w:t>
+      </w:r>
+      <w:proofErr w:type="gramStart"/>
+      <w:r>
+        <w:t>called</w:t>
+      </w:r>
+      <w:proofErr w:type="gramEnd"/>
+      <w:r>
+        <w:t xml:space="preserve"> upon to service a client request &amp; no instance currently exists.</w:t>
       </w:r>
     </w:p>
     <w:p/>
@@ -287,7 +287,15 @@
       </w:r>
       <w:r>
         <w:tab/>
-        <w:t>-&gt; int() method</w:t>
+        <w:t xml:space="preserve">-&gt; </w:t>
+      </w:r>
+      <w:proofErr w:type="spellStart"/>
+      <w:r>
+        <w:t>int</w:t>
+      </w:r>
+      <w:proofErr w:type="spellEnd"/>
+      <w:r>
+        <w:t>() method</w:t>
       </w:r>
     </w:p>
     <w:p>
@@ -303,7 +311,15 @@
         <w:ind w:left="2880" w:firstLine="720"/>
       </w:pPr>
       <w:r>
-        <w:t>- an action will occur in parsing the context of the application (</w:t>
+        <w:t xml:space="preserve">- </w:t>
+      </w:r>
+      <w:proofErr w:type="gramStart"/>
+      <w:r>
+        <w:t>an</w:t>
+      </w:r>
+      <w:proofErr w:type="gramEnd"/>
+      <w:r>
+        <w:t xml:space="preserve"> action will occur in parsing the context of the application (</w:t>
       </w:r>
       <w:r>
         <w:rPr>
@@ -403,6 +419,7 @@
         </w:rPr>
         <w:t xml:space="preserve">This method is called once in this server life cycle. The </w:t>
       </w:r>
+      <w:proofErr w:type="spellStart"/>
       <w:r>
         <w:rPr>
           <w:b/>
@@ -411,6 +428,7 @@
         </w:rPr>
         <w:t>com.coursenotes.WebTechServletDemo</w:t>
       </w:r>
+      <w:proofErr w:type="spellEnd"/>
       <w:r>
         <w:rPr>
           <w:highlight w:val="yellow"/>
@@ -448,7 +466,16 @@
         <w:ind w:left="3240" w:firstLine="360"/>
       </w:pPr>
       <w:r>
-        <w:t>- this method handle the request being send to the server.</w:t>
+        <w:lastRenderedPageBreak/>
+        <w:t xml:space="preserve">- </w:t>
+      </w:r>
+      <w:proofErr w:type="gramStart"/>
+      <w:r>
+        <w:t>this</w:t>
+      </w:r>
+      <w:proofErr w:type="gramEnd"/>
+      <w:r>
+        <w:t xml:space="preserve"> method handle the request being send to the server.</w:t>
       </w:r>
     </w:p>
     <w:p>
@@ -456,8 +483,15 @@
         <w:ind w:left="3240" w:firstLine="360"/>
       </w:pPr>
       <w:r>
-        <w:lastRenderedPageBreak/>
-        <w:t>- different types of request:</w:t>
+        <w:t xml:space="preserve">- </w:t>
+      </w:r>
+      <w:proofErr w:type="gramStart"/>
+      <w:r>
+        <w:t>different</w:t>
+      </w:r>
+      <w:proofErr w:type="gramEnd"/>
+      <w:r>
+        <w:t xml:space="preserve"> types of request:</w:t>
       </w:r>
     </w:p>
     <w:p>
@@ -533,11 +567,19 @@
         <w:tab/>
         <w:t xml:space="preserve">-      </w:t>
       </w:r>
-      <w:r>
-        <w:rPr>
-          <w:b/>
-        </w:rPr>
-        <w:t xml:space="preserve">destruction </w:t>
+      <w:proofErr w:type="gramStart"/>
+      <w:r>
+        <w:rPr>
+          <w:b/>
+        </w:rPr>
+        <w:t>destruction</w:t>
+      </w:r>
+      <w:proofErr w:type="gramEnd"/>
+      <w:r>
+        <w:rPr>
+          <w:b/>
+        </w:rPr>
+        <w:t xml:space="preserve"> </w:t>
       </w:r>
       <w:r>
         <w:rPr>
@@ -688,7 +730,39 @@
         <w:t>application server</w:t>
       </w:r>
       <w:r>
-        <w:t>’ (e.g. Apache TomCat, Red Hat JBoss / WildFly, Oracle GlassFish, IBM Web Sphere)</w:t>
+        <w:t xml:space="preserve">’ (e.g. Apache </w:t>
+      </w:r>
+      <w:proofErr w:type="spellStart"/>
+      <w:r>
+        <w:t>TomCat</w:t>
+      </w:r>
+      <w:proofErr w:type="spellEnd"/>
+      <w:r>
+        <w:t xml:space="preserve">, Red Hat </w:t>
+      </w:r>
+      <w:proofErr w:type="spellStart"/>
+      <w:r>
+        <w:t>JBoss</w:t>
+      </w:r>
+      <w:proofErr w:type="spellEnd"/>
+      <w:r>
+        <w:t xml:space="preserve"> / </w:t>
+      </w:r>
+      <w:proofErr w:type="spellStart"/>
+      <w:r>
+        <w:t>WildFly</w:t>
+      </w:r>
+      <w:proofErr w:type="spellEnd"/>
+      <w:r>
+        <w:t xml:space="preserve">, Oracle </w:t>
+      </w:r>
+      <w:proofErr w:type="spellStart"/>
+      <w:r>
+        <w:t>GlassFish</w:t>
+      </w:r>
+      <w:proofErr w:type="spellEnd"/>
+      <w:r>
+        <w:t>, IBM Web Sphere)</w:t>
       </w:r>
     </w:p>
     <w:p>
@@ -700,7 +774,20 @@
         </w:numPr>
       </w:pPr>
       <w:r>
-        <w:t>The service() method call is routed to a doXXX() call, depending on the http request method</w:t>
+        <w:t xml:space="preserve">The service() method call is routed to a </w:t>
+      </w:r>
+      <w:proofErr w:type="spellStart"/>
+      <w:r>
+        <w:t>doX</w:t>
+      </w:r>
+      <w:bookmarkStart w:id="0" w:name="_GoBack"/>
+      <w:bookmarkEnd w:id="0"/>
+      <w:r>
+        <w:t>XX</w:t>
+      </w:r>
+      <w:proofErr w:type="spellEnd"/>
+      <w:r>
+        <w:t>() call, depending on the http request method</w:t>
       </w:r>
     </w:p>
     <w:p>
@@ -711,8 +798,13 @@
           <w:numId w:val="1"/>
         </w:numPr>
       </w:pPr>
-      <w:r>
-        <w:t>doGet()</w:t>
+      <w:proofErr w:type="spellStart"/>
+      <w:r>
+        <w:t>doGet</w:t>
+      </w:r>
+      <w:proofErr w:type="spellEnd"/>
+      <w:r>
+        <w:t>()</w:t>
       </w:r>
       <w:r>
         <w:rPr>
@@ -725,7 +817,6 @@
           <w:rFonts w:ascii="Courier New" w:hAnsi="Courier New" w:cs="Courier New"/>
         </w:rPr>
         <w:tab/>
-        <w:t>}</w:t>
       </w:r>
     </w:p>
     <w:p>
@@ -736,8 +827,13 @@
           <w:numId w:val="1"/>
         </w:numPr>
       </w:pPr>
-      <w:r>
-        <w:t>doPost()</w:t>
+      <w:proofErr w:type="spellStart"/>
+      <w:r>
+        <w:t>doPost</w:t>
+      </w:r>
+      <w:proofErr w:type="spellEnd"/>
+      <w:r>
+        <w:t>()</w:t>
       </w:r>
     </w:p>
     <w:p>
@@ -748,8 +844,13 @@
           <w:numId w:val="1"/>
         </w:numPr>
       </w:pPr>
-      <w:r>
-        <w:t>doHead()</w:t>
+      <w:proofErr w:type="spellStart"/>
+      <w:r>
+        <w:t>doHead</w:t>
+      </w:r>
+      <w:proofErr w:type="spellEnd"/>
+      <w:r>
+        <w:t>()</w:t>
       </w:r>
     </w:p>
     <w:p>
@@ -760,8 +861,13 @@
           <w:numId w:val="1"/>
         </w:numPr>
       </w:pPr>
-      <w:r>
-        <w:t>doPut()</w:t>
+      <w:proofErr w:type="spellStart"/>
+      <w:r>
+        <w:t>doPut</w:t>
+      </w:r>
+      <w:proofErr w:type="spellEnd"/>
+      <w:r>
+        <w:t>()</w:t>
       </w:r>
     </w:p>
     <w:p>
@@ -772,8 +878,13 @@
           <w:numId w:val="1"/>
         </w:numPr>
       </w:pPr>
-      <w:r>
-        <w:t>doDelete()</w:t>
+      <w:proofErr w:type="spellStart"/>
+      <w:r>
+        <w:t>doDelete</w:t>
+      </w:r>
+      <w:proofErr w:type="spellEnd"/>
+      <w:r>
+        <w:t>()</w:t>
       </w:r>
     </w:p>
     <w:p>
@@ -784,8 +895,13 @@
           <w:numId w:val="1"/>
         </w:numPr>
       </w:pPr>
-      <w:r>
-        <w:t>doOptions()</w:t>
+      <w:proofErr w:type="spellStart"/>
+      <w:r>
+        <w:t>doOptions</w:t>
+      </w:r>
+      <w:proofErr w:type="spellEnd"/>
+      <w:r>
+        <w:t>()</w:t>
       </w:r>
     </w:p>
     <w:p>
@@ -796,8 +912,13 @@
           <w:numId w:val="1"/>
         </w:numPr>
       </w:pPr>
-      <w:r>
-        <w:t>doTrace()</w:t>
+      <w:proofErr w:type="spellStart"/>
+      <w:r>
+        <w:t>doTrace</w:t>
+      </w:r>
+      <w:proofErr w:type="spellEnd"/>
+      <w:r>
+        <w:t>()</w:t>
       </w:r>
     </w:p>
     <w:p>
@@ -969,7 +1090,23 @@
           <w:b/>
           <w:i/>
         </w:rPr>
-        <w:t>The doXXX() methods are passed in 2 arguments:</w:t>
+        <w:t xml:space="preserve">The </w:t>
+      </w:r>
+      <w:proofErr w:type="spellStart"/>
+      <w:r>
+        <w:rPr>
+          <w:b/>
+          <w:i/>
+        </w:rPr>
+        <w:t>doXXX</w:t>
+      </w:r>
+      <w:proofErr w:type="spellEnd"/>
+      <w:r>
+        <w:rPr>
+          <w:b/>
+          <w:i/>
+        </w:rPr>
+        <w:t>() methods are passed in 2 arguments:</w:t>
       </w:r>
     </w:p>
     <w:p>
@@ -977,8 +1114,6 @@
         <w:pStyle w:val="ListParagraph"/>
         <w:ind w:left="1080"/>
       </w:pPr>
-      <w:bookmarkStart w:id="0" w:name="_GoBack"/>
-      <w:bookmarkEnd w:id="0"/>
     </w:p>
     <w:p>
       <w:pPr>
@@ -991,12 +1126,14 @@
           <w:b/>
         </w:rPr>
       </w:pPr>
+      <w:proofErr w:type="spellStart"/>
       <w:r>
         <w:rPr>
           <w:b/>
         </w:rPr>
         <w:t>HTTPServletRequest</w:t>
       </w:r>
+      <w:proofErr w:type="spellEnd"/>
     </w:p>
     <w:p>
       <w:pPr>
@@ -1106,12 +1243,14 @@
           <w:b/>
         </w:rPr>
       </w:pPr>
+      <w:proofErr w:type="spellStart"/>
       <w:r>
         <w:rPr>
           <w:b/>
         </w:rPr>
         <w:t>HTTPServletResponse</w:t>
       </w:r>
+      <w:proofErr w:type="spellEnd"/>
     </w:p>
     <w:p>
       <w:pPr>

</xml_diff>